<commit_message>
se comprobo el funcionamiento del programa, faltan hacerles cambios esteticos al form
</commit_message>
<xml_diff>
--- a/datos/regulacion/regulacion_final.docx
+++ b/datos/regulacion/regulacion_final.docx
@@ -87,7 +87,7 @@
           <w:bCs/>
           <w:lang w:val="es-AR"/>
         </w:rPr>
-        <w:t xml:space="preserve"> CUELLO NIDIA, ALBERTINA  </w:t>
+        <w:t xml:space="preserve"> CUELLO NIDIA, ALBERTINA </w:t>
       </w:r>
       <w:r>
         <w:rPr>
@@ -242,7 +242,15 @@
         <w:jc w:val="both"/>
       </w:pPr>
       <w:r>
-        <w:t xml:space="preserve">Aprobación de planilla de fecha 12/12/2023 por la suma de $682.323,08 con fecha de corte 12/12/2023. </w:t>
+        <w:t xml:space="preserve">Aprobación de planilla de fecha 01/09/2022 por la suma de $682.323,00 con fecha de corte 28/02/2021.  Si bien las costas se impusieron por su orden, posteriormente la Cámara de Apelaciones revocó tal situación y se las impuso al </w:t>
+      </w:r>
+      <w:proofErr w:type="spellStart"/>
+      <w:r>
+        <w:t xml:space="preserve">ANSeS</w:t>
+      </w:r>
+      <w:proofErr w:type="spellEnd"/>
+      <w:r>
+        <w:t xml:space="preserve"> mediante sentencia interlocutoria de fecha 17/03/2023. </w:t>
       </w:r>
       <w:r>
         <w:t xml:space="preserve"> </w:t>
@@ -265,7 +273,7 @@
       </w:r>
       <w:proofErr w:type="spellEnd"/>
       <w:r>
-        <w:t xml:space="preserve"> interpuso recurso de apelación en contra de dicha aprobación, el cual fue rechazado mediante sentencia de Cámara de fecha 25/07/2003 ,</w:t>
+        <w:t xml:space="preserve"> interpuso recurso de apelación en contra de dicha aprobación, el cual fue rechazado mediante sentencia de Cámara de fecha 17/03/2023 ,</w:t>
       </w:r>
       <w:proofErr w:type="gramEnd"/>
       <w:r>
@@ -283,6 +291,21 @@
     </w:p>
     <w:p>
       <w:pPr>
+        <w:pStyle w:val="Prrafodelista"/>
+        <w:numPr>
+          <w:ilvl w:val="1"/>
+          <w:numId w:val="22"/>
+        </w:numPr>
+        <w:spacing w:line="360" w:lineRule="auto"/>
+        <w:ind w:left="0" w:firstLine="2431"/>
+        <w:jc w:val="both"/>
+      </w:pPr>
+      <w:r>
+        <w:t xml:space="preserve">Ejecución de sentencia, sentencia de trance y remate, de fecha 05/06/2023, con costas a la ejecutada. </w:t>
+      </w:r>
+    </w:p>
+    <w:p>
+      <w:pPr>
         <w:spacing w:line="360" w:lineRule="auto"/>
         <w:jc w:val="both"/>
       </w:pPr>
@@ -292,6 +315,22 @@
     </w:p>
     <w:p>
       <w:pPr>
+        <w:pStyle w:val="Prrafodelista"/>
+        <w:numPr>
+          <w:ilvl w:val="1"/>
+          <w:numId w:val="4"/>
+        </w:numPr>
+        <w:spacing w:line="360" w:lineRule="auto"/>
+        <w:ind w:left="0" w:firstLine="3119"/>
+        <w:jc w:val="both"/>
+      </w:pPr>
+      <w:r>
+        <w:lastRenderedPageBreak/>
+        <w:t xml:space="preserve">Aprobación de ampliación de planilla de fecha 17/11/2023 por la suma de $1.032.212,53, con fecha de corte 07/07/2023 , con costas a la demandada.  </w:t>
+      </w:r>
+    </w:p>
+    <w:p>
+      <w:pPr>
         <w:spacing w:line="360" w:lineRule="auto"/>
         <w:jc w:val="both"/>
       </w:pPr>
@@ -301,6 +340,25 @@
     </w:p>
     <w:p>
       <w:pPr>
+        <w:pStyle w:val="Prrafodelista"/>
+        <w:numPr>
+          <w:ilvl w:val="1"/>
+          <w:numId w:val="4"/>
+        </w:numPr>
+        <w:spacing w:line="360" w:lineRule="auto"/>
+        <w:ind w:left="0" w:firstLine="3119"/>
+        <w:jc w:val="both"/>
+      </w:pPr>
+      <w:r>
+        <w:t xml:space="preserve">Ejecución de sentencia, sentencia de trance y remate, de fecha 27/02/2024 ,</w:t>
+      </w:r>
+      <w:proofErr w:type="gramEnd"/>
+      <w:r>
+        <w:t xml:space="preserve"> con costas a la ejecutada. </w:t>
+      </w:r>
+    </w:p>
+    <w:p>
+      <w:pPr>
         <w:spacing w:line="360" w:lineRule="auto"/>
         <w:jc w:val="both"/>
       </w:pPr>
@@ -310,11 +368,57 @@
     </w:p>
     <w:p>
       <w:pPr>
+        <w:pStyle w:val="Prrafodelista"/>
+        <w:numPr>
+          <w:ilvl w:val="1"/>
+          <w:numId w:val="4"/>
+        </w:numPr>
+        <w:spacing w:line="360" w:lineRule="auto"/>
+        <w:ind w:left="0" w:firstLine="3119"/>
+        <w:jc w:val="both"/>
+      </w:pPr>
+      <w:r>
+        <w:t xml:space="preserve">Aprobación ampliación de planilla de fecha 29/05/2024 por la suma de $797.753,87, con fecha de corte </w:t>
+      </w:r>
+      <w:proofErr w:type="gramStart"/>
+      <w:r>
+        <w:t xml:space="preserve">08/03/2024.  Si bien las costas se impusieron por su orden, posteriormente la Cámara de Apelaciones revocó tal situación y se las impuso al </w:t>
+      </w:r>
+      <w:proofErr w:type="spellStart"/>
+      <w:r>
+        <w:t xml:space="preserve">ANSeS</w:t>
+      </w:r>
+      <w:proofErr w:type="spellEnd"/>
+      <w:r>
+        <w:t xml:space="preserve"> mediante sentencia interlocutoria de fecha 17/10/2024.  </w:t>
+      </w:r>
+    </w:p>
+    <w:p>
+      <w:pPr>
         <w:spacing w:line="360" w:lineRule="auto"/>
         <w:jc w:val="both"/>
       </w:pPr>
       <w:r>
         <w:t xml:space="preserve"/>
+      </w:r>
+    </w:p>
+    <w:p>
+      <w:pPr>
+        <w:pStyle w:val="Prrafodelista"/>
+        <w:numPr>
+          <w:ilvl w:val="1"/>
+          <w:numId w:val="4"/>
+        </w:numPr>
+        <w:spacing w:line="360" w:lineRule="auto"/>
+        <w:ind w:left="0" w:firstLine="3119"/>
+        <w:jc w:val="both"/>
+      </w:pPr>
+      <w:r>
+        <w:t xml:space="preserve">Ejecución de sentencia, sentencia de trance y remate, de fecha </w:t>
+      </w:r>
+      <w:proofErr w:type="gramStart"/>
+      <w:r>
+        <w:t xml:space="preserve">16/09/2024, con costas a la ejecutada. </w:t>
       </w:r>
     </w:p>
     <w:p>
@@ -381,11 +485,19 @@
         <w:t xml:space="preserve"> que acompaño</w:t>
       </w:r>
       <w:r>
-        <w:t xml:space="preserve"> en fecha 12/12/2023 quedó aprobada la planilla de liquidación por capital e intereses, periodo 12/12/2023 al </w:t>
+        <w:t xml:space="preserve"> en fecha 01/09/2022 quedó aprobada la planilla de liquidación por capital e intereses, periodo 01/11/2007 al </w:t>
       </w:r>
       <w:proofErr w:type="gramStart"/>
       <w:r>
-        <w:t xml:space="preserve">12/12/2023, por la suma total de $682.323,08. </w:t>
+        <w:t xml:space="preserve">28/02/2021, por la suma total de $682.323,00.  Tal como se dijo anteriormente, si bien en un primer momento las costas se impusieron por su orden, posteriormente la Cámara de Apelaciones revocó tal situación y se las impuso al </w:t>
+      </w:r>
+      <w:proofErr w:type="spellStart"/>
+      <w:r>
+        <w:t xml:space="preserve">ANSeS</w:t>
+      </w:r>
+      <w:proofErr w:type="spellEnd"/>
+      <w:r>
+        <w:t xml:space="preserve"> mediante sentencia interlocutoria de fecha 17/03/2023. </w:t>
       </w:r>
     </w:p>
     <w:p>
@@ -400,7 +512,7 @@
         <w:jc w:val="both"/>
       </w:pPr>
       <w:r>
-        <w:t xml:space="preserve">En fecha 25/07/2003 la Cámara de Apelaciones rechazó también el recurso de apelación interpuesto por </w:t>
+        <w:t xml:space="preserve">En fecha 17/03/2023 la Cámara de Apelaciones rechazó también el recurso de apelación interpuesto por </w:t>
       </w:r>
       <w:proofErr w:type="spellStart"/>
       <w:r>
@@ -422,6 +534,21 @@
     </w:p>
     <w:p>
       <w:pPr>
+        <w:pStyle w:val="Prrafodelista"/>
+        <w:numPr>
+          <w:ilvl w:val="1"/>
+          <w:numId w:val="4"/>
+        </w:numPr>
+        <w:spacing w:line="360" w:lineRule="auto"/>
+        <w:ind w:left="0" w:firstLine="2431"/>
+        <w:jc w:val="both"/>
+      </w:pPr>
+      <w:r>
+        <w:t xml:space="preserve">En fecha 05/06/2023, se dicta sentencia de trance y remate, con costas a la ejecutada. El pago de dicha planilla fue el 12/07/2023. </w:t>
+      </w:r>
+    </w:p>
+    <w:p>
+      <w:pPr>
         <w:spacing w:line="360" w:lineRule="auto"/>
         <w:jc w:val="both"/>
       </w:pPr>
@@ -431,6 +558,29 @@
     </w:p>
     <w:p>
       <w:pPr>
+        <w:pStyle w:val="Prrafodelista"/>
+        <w:numPr>
+          <w:ilvl w:val="1"/>
+          <w:numId w:val="4"/>
+        </w:numPr>
+        <w:spacing w:line="360" w:lineRule="auto"/>
+        <w:ind w:left="0" w:firstLine="2431"/>
+        <w:jc w:val="both"/>
+      </w:pPr>
+      <w:r>
+        <w:t xml:space="preserve">En fecha 17/11/2023 se aprobó la ampliación de planilla por la suma total de $1.032.212,53, por el periodo 28/02/2021  al</w:t>
+      </w:r>
+      <w:proofErr w:type="gramEnd"/>
+      <w:r>
+        <w:t xml:space="preserve"> 07/07/2023, con costas a la </w:t>
+      </w:r>
+      <w:proofErr w:type="gramStart"/>
+      <w:r>
+        <w:t xml:space="preserve">vencida.</w:t>
+      </w:r>
+    </w:p>
+    <w:p>
+      <w:pPr>
         <w:spacing w:line="360" w:lineRule="auto"/>
         <w:jc w:val="both"/>
       </w:pPr>
@@ -440,6 +590,21 @@
     </w:p>
     <w:p>
       <w:pPr>
+        <w:pStyle w:val="Prrafodelista"/>
+        <w:numPr>
+          <w:ilvl w:val="1"/>
+          <w:numId w:val="4"/>
+        </w:numPr>
+        <w:spacing w:line="360" w:lineRule="auto"/>
+        <w:ind w:left="0" w:firstLine="2431"/>
+        <w:jc w:val="both"/>
+      </w:pPr>
+      <w:r>
+        <w:t xml:space="preserve">En fecha 27/02/2024 se dictó sentencia de trance y remate, con costas a la ejecutada. El pago de dicha planilla fue el 13/03/2024. </w:t>
+      </w:r>
+    </w:p>
+    <w:p>
+      <w:pPr>
         <w:spacing w:line="360" w:lineRule="auto"/>
         <w:jc w:val="both"/>
       </w:pPr>
@@ -449,11 +614,59 @@
     </w:p>
     <w:p>
       <w:pPr>
+        <w:pStyle w:val="Prrafodelista"/>
+        <w:numPr>
+          <w:ilvl w:val="1"/>
+          <w:numId w:val="4"/>
+        </w:numPr>
+        <w:spacing w:line="360" w:lineRule="auto"/>
+        <w:ind w:left="0" w:firstLine="2431"/>
+        <w:jc w:val="both"/>
+      </w:pPr>
+      <w:r>
+        <w:t xml:space="preserve">El 29/05/2024 se aprobó la ampliación de planilla por la suma de $797.753,87, por el periodo 08/07/2023 al 08/03/2024</w:t>
+      </w:r>
+      <w:r>
+        <w:t xml:space="preserve"> </w:t>
+      </w:r>
+      <w:r>
+        <w:t xml:space="preserve"> .Tal</w:t>
+      </w:r>
+      <w:proofErr w:type="gramEnd"/>
+      <w:r>
+        <w:t xml:space="preserve"> como se dijo anteriormente, si bien en un primer momento las costas se impusieron las costas por su orden, posteriormente la Cámara de Apelaciones revocó tal situación y se las impuso al </w:t>
+      </w:r>
+      <w:proofErr w:type="spellStart"/>
+      <w:r>
+        <w:t xml:space="preserve">ANSeS</w:t>
+      </w:r>
+      <w:proofErr w:type="spellEnd"/>
+      <w:r>
+        <w:t xml:space="preserve"> mediante sentencia interlocutoria de fecha 17/10/2024. </w:t>
+      </w:r>
+    </w:p>
+    <w:p>
+      <w:pPr>
         <w:spacing w:line="360" w:lineRule="auto"/>
         <w:jc w:val="both"/>
       </w:pPr>
       <w:r>
         <w:t xml:space="preserve"/>
+      </w:r>
+    </w:p>
+    <w:p>
+      <w:pPr>
+        <w:pStyle w:val="Prrafodelista"/>
+        <w:numPr>
+          <w:ilvl w:val="1"/>
+          <w:numId w:val="4"/>
+        </w:numPr>
+        <w:spacing w:line="360" w:lineRule="auto"/>
+        <w:ind w:left="0" w:firstLine="2431"/>
+        <w:jc w:val="both"/>
+      </w:pPr>
+      <w:r>
+        <w:t xml:space="preserve">En fecha 16/09/2024 se dictó sentencia de trance y remate, con costas a la ejecutada. El pago de dicha planilla fue el 27/09/2024. </w:t>
       </w:r>
     </w:p>
     <w:p>
@@ -563,7 +776,7 @@
         <w:jc w:val="both"/>
       </w:pPr>
       <w:r>
-        <w:t xml:space="preserve">Por la primera planilla aprobada, y teniendo en cuenta lo dispuesto por el art. 22 y 24 de la ley 27.423, corresponde actualizar la planilla presentada con fecha de cierre 12/12/2023 al 12/12/2023 en que fue aprobada. Esto da como resultado: </w:t>
+        <w:t xml:space="preserve">Por la primera planilla aprobada, y teniendo en cuenta lo dispuesto por el art. 22 y 24 de la ley 27.423, corresponde actualizar la planilla presentada con fecha de cierre 28/02/2021 al 01/09/2022 en que fue aprobada. Esto da como resultado: </w:t>
       </w:r>
     </w:p>
     <w:p>
@@ -617,14 +830,14 @@
         <w:t xml:space="preserve">Importe: </w:t>
       </w:r>
       <w:r>
-        <w:t xml:space="preserve">$682.323,08</w:t>
+        <w:t xml:space="preserve">$682.323,00</w:t>
       </w:r>
       <w:r>
         <w:br/>
         <w:t xml:space="preserve">Desde el </w:t>
       </w:r>
       <w:r>
-        <w:t xml:space="preserve">12/12/2023 </w:t>
+        <w:t xml:space="preserve">28/02/2021 </w:t>
       </w:r>
       <w:r>
         <w:t xml:space="preserve"> hasta</w:t>
@@ -634,7 +847,7 @@
         <w:t xml:space="preserve"> el </w:t>
       </w:r>
       <w:r>
-        <w:t xml:space="preserve">12/12/2023</w:t>
+        <w:t xml:space="preserve">01/09/2022</w:t>
       </w:r>
       <w:r>
         <w:br/>
@@ -658,13 +871,13 @@
         <w:t xml:space="preserve">TOTAL DE LA DEUDA AL </w:t>
       </w:r>
       <w:r>
-        <w:t xml:space="preserve">12/12/2023</w:t>
+        <w:t xml:space="preserve">01/09/2022</w:t>
       </w:r>
       <w:r>
         <w:t xml:space="preserve">: </w:t>
       </w:r>
       <w:r>
-        <w:t xml:space="preserve">$1.047.209,17</w:t>
+        <w:t xml:space="preserve">$1.047.209,09</w:t>
       </w:r>
       <w:r>
         <w:t>-</w:t>
@@ -678,19 +891,19 @@
         <w:jc w:val="both"/>
       </w:pPr>
       <w:r>
-        <w:t xml:space="preserve">En consecuencia, la base para la regulación de honorarios por la aprobación de la planilla debe ser de $1.047.209,17 denunciando que al 12/12/2023 el Valor UMA </w:t>
+        <w:t xml:space="preserve">En consecuencia, la base para la regulación de honorarios por la aprobación de la planilla debe ser de $1.047.209,09 denunciando que al 01/09/2022 el Valor UMA </w:t>
       </w:r>
       <w:r>
         <w:t xml:space="preserve">era de </w:t>
       </w:r>
       <w:r>
-        <w:t xml:space="preserve">$34.382,00 </w:t>
+        <w:t xml:space="preserve">$10.400,00 </w:t>
       </w:r>
       <w:r>
         <w:t xml:space="preserve">(conf. </w:t>
       </w:r>
       <w:r>
-        <w:t xml:space="preserve">Acordada 12/2024</w:t>
+        <w:t xml:space="preserve">Acordada 25/2022</w:t>
       </w:r>
       <w:r>
         <w:t xml:space="preserve">). </w:t>
@@ -722,40 +935,196 @@
     </w:p>
     <w:p>
       <w:pPr>
-        <w:spacing w:line="360" w:lineRule="auto"/>
-        <w:jc w:val="both"/>
-      </w:pPr>
-      <w:r>
-        <w:t xml:space="preserve"/>
-      </w:r>
-    </w:p>
-    <w:p>
-      <w:pPr>
-        <w:spacing w:line="360" w:lineRule="auto"/>
-        <w:jc w:val="both"/>
-      </w:pPr>
-      <w:r>
-        <w:t xml:space="preserve"/>
-      </w:r>
-    </w:p>
-    <w:p>
-      <w:pPr>
-        <w:spacing w:line="360" w:lineRule="auto"/>
-        <w:jc w:val="both"/>
-      </w:pPr>
-      <w:r>
-        <w:t xml:space="preserve"/>
-      </w:r>
-    </w:p>
-    <w:p>
-      <w:pPr>
-        <w:spacing w:line="360" w:lineRule="auto"/>
+        <w:pStyle w:val="Prrafodelista"/>
+        <w:numPr>
+          <w:ilvl w:val="1"/>
+          <w:numId w:val="25"/>
+        </w:numPr>
+        <w:spacing w:line="360" w:lineRule="auto"/>
+        <w:ind w:left="0" w:firstLine="3130"/>
+        <w:jc w:val="both"/>
+      </w:pPr>
+      <w:r>
+        <w:t xml:space="preserve">Por la sentencia de trance y remate corresponde actualizar la suma de $682.323,00, desde la fecha de corte, 28/02/2021, hasta la fecha de su efectivo pago que fue el 12/07/2023. Esto da como resultado:</w:t>
+      </w:r>
+    </w:p>
+    <w:p>
+      <w:pPr>
+        <w:spacing w:before="160" w:after="160" w:line="312" w:lineRule="atLeast"/>
+        <w:outlineLvl w:val="1"/>
+        <w:rPr>
+          <w:b/>
+          <w:bCs/>
+          <w:lang w:val="es-AR" w:eastAsia="es-AR"/>
+        </w:rPr>
+      </w:pPr>
+      <w:r>
+        <w:rPr>
+          <w:b/>
+          <w:bCs/>
+          <w:lang w:val="es-AR" w:eastAsia="es-AR"/>
+        </w:rPr>
+        <w:t>Cálculo de Tasa pasiva promedio del Banco Central de la República Argentina</w:t>
+      </w:r>
+    </w:p>
+    <w:p>
+      <w:pPr>
+        <w:rPr>
+          <w:rFonts w:ascii="Verdana" w:hAnsi="Verdana"/>
+          <w:sz w:val="21"/>
+          <w:szCs w:val="21"/>
+          <w:lang w:val="es-AR" w:eastAsia="es-AR"/>
+        </w:rPr>
+      </w:pPr>
+      <w:r>
+        <w:rPr>
+          <w:lang w:val="es-AR" w:eastAsia="es-AR"/>
+        </w:rPr>
+        <w:pict w14:anchorId="62056BC1">
+          <v:rect id="_x0000_i1025" style="width:0;height:.75pt" o:hralign="center" o:hrstd="t" o:hrnoshade="t" o:hr="t" fillcolor="black" stroked="f"/>
+        </w:pict>
+      </w:r>
+    </w:p>
+    <w:p>
+      <w:pPr>
+        <w:pStyle w:val="Prrafodelista"/>
+        <w:spacing w:line="360" w:lineRule="auto"/>
+        <w:ind w:left="0"/>
         <w:rPr>
           <w:color w:val="000000"/>
           <w:lang w:eastAsia="es-AR"/>
         </w:rPr>
       </w:pPr>
       <w:r>
+        <w:rPr>
+          <w:color w:val="000000"/>
+          <w:lang w:eastAsia="es-AR"/>
+        </w:rPr>
+        <w:t xml:space="preserve">Importe: </w:t>
+      </w:r>
+      <w:r>
+        <w:t xml:space="preserve">$682.323,00</w:t>
+      </w:r>
+      <w:r>
+        <w:rPr>
+          <w:color w:val="000000"/>
+          <w:lang w:eastAsia="es-AR"/>
+        </w:rPr>
+        <w:br/>
+        <w:t xml:space="preserve">Desde el </w:t>
+      </w:r>
+      <w:r>
+        <w:t xml:space="preserve">28/02/2021 </w:t>
+      </w:r>
+      <w:r>
+        <w:rPr>
+          <w:color w:val="000000"/>
+          <w:lang w:eastAsia="es-AR"/>
+        </w:rPr>
+        <w:t xml:space="preserve">hasta el </w:t>
+      </w:r>
+      <w:r>
+        <w:t xml:space="preserve">12/07/2023</w:t>
+      </w:r>
+      <w:r>
+        <w:rPr>
+          <w:color w:val="000000"/>
+          <w:lang w:eastAsia="es-AR"/>
+        </w:rPr>
+        <w:br/>
+        <w:t>Tipo de cálculo: TASA PASIVA DEL B.C.R.A.</w:t>
+      </w:r>
+      <w:r>
+        <w:rPr>
+          <w:color w:val="000000"/>
+          <w:lang w:eastAsia="es-AR"/>
+        </w:rPr>
+        <w:br/>
+        <w:t xml:space="preserve">Interés: </w:t>
+      </w:r>
+      <w:r>
+        <w:t xml:space="preserve">153,73%</w:t>
+      </w:r>
+      <w:r>
+        <w:rPr>
+          <w:color w:val="000000"/>
+          <w:lang w:eastAsia="es-AR"/>
+        </w:rPr>
+        <w:t xml:space="preserve"> = </w:t>
+      </w:r>
+      <w:r>
+        <w:t xml:space="preserve">$1.048.905,04</w:t>
+      </w:r>
+      <w:r>
+        <w:rPr>
+          <w:color w:val="000000"/>
+          <w:lang w:eastAsia="es-AR"/>
+        </w:rPr>
+        <w:br/>
+        <w:t xml:space="preserve">TOTAL DE LA DEUDA AL </w:t>
+      </w:r>
+      <w:r>
+        <w:t xml:space="preserve">12/07/2023</w:t>
+      </w:r>
+      <w:r>
+        <w:rPr>
+          <w:color w:val="000000"/>
+          <w:lang w:eastAsia="es-AR"/>
+        </w:rPr>
+        <w:t xml:space="preserve">: </w:t>
+      </w:r>
+      <w:r>
+        <w:rPr>
+          <w:color w:val="000000"/>
+          <w:lang w:eastAsia="es-AR"/>
+        </w:rPr>
+        <w:t xml:space="preserve">$1.731.228,04</w:t>
+      </w:r>
+      <w:r>
+        <w:rPr>
+          <w:color w:val="000000"/>
+          <w:lang w:eastAsia="es-AR"/>
+        </w:rPr>
+        <w:t>.-</w:t>
+      </w:r>
+      <w:proofErr w:type="gramEnd"/>
+    </w:p>
+    <w:p>
+      <w:pPr>
+        <w:pStyle w:val="Prrafodelista"/>
+        <w:spacing w:line="360" w:lineRule="auto"/>
+        <w:ind w:left="0" w:firstLine="1701"/>
+        <w:jc w:val="both"/>
+      </w:pPr>
+      <w:r>
+        <w:t xml:space="preserve">En consecuencia, la base para la regulación de honorarios por la sentencia de trance y remate debe ser de </w:t>
+      </w:r>
+      <w:r>
+        <w:rPr>
+          <w:color w:val="000000"/>
+          <w:lang w:eastAsia="es-AR"/>
+        </w:rPr>
+        <w:t xml:space="preserve">$1.731.228,04 </w:t>
+      </w:r>
+      <w:r>
+        <w:t xml:space="preserve">denunciando que al 12/07/2023 el Valor UMA </w:t>
+      </w:r>
+      <w:r>
+        <w:t xml:space="preserve">era de </w:t>
+      </w:r>
+      <w:r>
+        <w:t xml:space="preserve">$20.595,00 </w:t>
+      </w:r>
+      <w:r>
+        <w:t xml:space="preserve">(conf. </w:t>
+      </w:r>
+      <w:r>
+        <w:t xml:space="preserve">Acordada 29/2023</w:t>
+      </w:r>
+      <w:r>
+        <w:t xml:space="preserve">). </w:t>
+      </w:r>
+      <w:r>
         <w:t xml:space="preserve"/>
       </w:r>
     </w:p>
@@ -770,11 +1139,976 @@
     </w:p>
     <w:p>
       <w:pPr>
+        <w:pStyle w:val="Prrafodelista"/>
+        <w:numPr>
+          <w:ilvl w:val="1"/>
+          <w:numId w:val="25"/>
+        </w:numPr>
+        <w:spacing w:line="360" w:lineRule="auto"/>
+        <w:ind w:left="0" w:firstLine="3130"/>
+        <w:jc w:val="both"/>
+      </w:pPr>
+      <w:r>
+        <w:t xml:space="preserve">Por la </w:t>
+      </w:r>
+      <w:r>
+        <w:t>ampliación</w:t>
+      </w:r>
+      <w:r>
+        <w:t xml:space="preserve"> planilla aprobada por la suma </w:t>
+      </w:r>
+      <w:r>
+        <w:t xml:space="preserve">total </w:t>
+      </w:r>
+      <w:r>
+        <w:t xml:space="preserve">de </w:t>
+      </w:r>
+      <w:r>
+        <w:t xml:space="preserve">$1.032.212,53</w:t>
+      </w:r>
+      <w:r>
+        <w:t>, corresponde actualizarla</w:t>
+      </w:r>
+      <w:r>
+        <w:t xml:space="preserve"> </w:t>
+      </w:r>
+      <w:r>
+        <w:t>desde la fecha de corte</w:t>
+      </w:r>
+      <w:r>
+        <w:t>,</w:t>
+      </w:r>
+      <w:r>
+        <w:t xml:space="preserve"> el </w:t>
+      </w:r>
+      <w:r>
+        <w:t xml:space="preserve">07/07/2023</w:t>
+      </w:r>
+      <w:r>
+        <w:t>,</w:t>
+      </w:r>
+      <w:r>
+        <w:t xml:space="preserve"> hasta</w:t>
+      </w:r>
+      <w:r>
+        <w:t xml:space="preserve"> la fecha de su aprobación</w:t>
+      </w:r>
+      <w:r>
+        <w:t xml:space="preserve"> que fue </w:t>
+      </w:r>
+      <w:r>
+        <w:t xml:space="preserve">17/11/2023</w:t>
+      </w:r>
+      <w:r>
+        <w:t xml:space="preserve">. Esto da como resultado: </w:t>
+      </w:r>
+    </w:p>
+    <w:p>
+      <w:pPr>
+        <w:pStyle w:val="Ttulo2"/>
+        <w:spacing w:before="160" w:beforeAutospacing="0" w:after="160" w:afterAutospacing="0" w:line="312" w:lineRule="atLeast"/>
+        <w:rPr>
+          <w:sz w:val="24"/>
+          <w:szCs w:val="24"/>
+        </w:rPr>
+      </w:pPr>
+      <w:r>
+        <w:rPr>
+          <w:sz w:val="24"/>
+          <w:szCs w:val="24"/>
+        </w:rPr>
+        <w:t>Cálculo de Tasa pasiva promedio del Banco Central de la República Argentina</w:t>
+      </w:r>
+    </w:p>
+    <w:p>
+      <w:r>
+        <w:pict w14:anchorId="5C354902">
+          <v:rect id="_x0000_i1026" style="width:0;height:.75pt" o:hralign="center" o:hrstd="t" o:hrnoshade="t" o:hr="t" fillcolor="black" stroked="f"/>
+        </w:pict>
+      </w:r>
+    </w:p>
+    <w:p>
+      <w:pPr>
+        <w:pStyle w:val="Prrafodelista"/>
+        <w:spacing w:line="360" w:lineRule="auto"/>
+        <w:ind w:left="0"/>
+      </w:pPr>
+      <w:r>
+        <w:t xml:space="preserve">Importe: </w:t>
+      </w:r>
+      <w:r>
+        <w:t xml:space="preserve">$1.032.212,53</w:t>
+      </w:r>
+      <w:r>
+        <w:t xml:space="preserve"> </w:t>
+      </w:r>
+      <w:r>
+        <w:br/>
+        <w:t xml:space="preserve">Desde el </w:t>
+      </w:r>
+      <w:r>
+        <w:t xml:space="preserve">07/07/2023 </w:t>
+      </w:r>
+      <w:r>
+        <w:t xml:space="preserve">hasta el </w:t>
+      </w:r>
+      <w:r>
+        <w:t xml:space="preserve">17/11/2023</w:t>
+      </w:r>
+      <w:r>
+        <w:br/>
+        <w:t>Tipo de cálculo: TASA PASIVA DEL B.C.R.A.</w:t>
+      </w:r>
+      <w:r>
+        <w:br/>
+        <w:t xml:space="preserve">Interés: </w:t>
+      </w:r>
+      <w:r>
+        <w:t xml:space="preserve">37,25%</w:t>
+      </w:r>
+      <w:r>
+        <w:t xml:space="preserve"> = </w:t>
+      </w:r>
+      <w:r>
+        <w:t xml:space="preserve">$384.482,21</w:t>
+      </w:r>
+      <w:r>
+        <w:br/>
+        <w:t xml:space="preserve">TOTAL DE LA DEUDA AL </w:t>
+      </w:r>
+      <w:r>
+        <w:t xml:space="preserve">17/11/2023</w:t>
+      </w:r>
+      <w:r>
+        <w:t xml:space="preserve">: </w:t>
+      </w:r>
+      <w:r>
+        <w:t xml:space="preserve">$1.416.694,74</w:t>
+      </w:r>
+      <w:r>
+        <w:t>.</w:t>
+      </w:r>
+    </w:p>
+    <w:p>
+      <w:pPr>
+        <w:pStyle w:val="Prrafodelista"/>
+        <w:spacing w:line="360" w:lineRule="auto"/>
+        <w:ind w:left="0" w:firstLine="2268"/>
+        <w:jc w:val="both"/>
+      </w:pPr>
+      <w:r>
+        <w:t>En consecuencia, la base para la regulación de honorarios por la</w:t>
+      </w:r>
+      <w:r>
+        <w:t xml:space="preserve"> aprobación de la </w:t>
+      </w:r>
+      <w:r>
+        <w:t xml:space="preserve">ampliación de </w:t>
+      </w:r>
+      <w:r>
+        <w:t xml:space="preserve">planilla será de</w:t>
+      </w:r>
+      <w:r>
+        <w:t xml:space="preserve"> $1.416.694,74</w:t>
+      </w:r>
+      <w:r>
+        <w:t>;</w:t>
+      </w:r>
+      <w:r>
+        <w:t xml:space="preserve"> denunciando que al </w:t>
+      </w:r>
+      <w:r>
+        <w:t xml:space="preserve">17/11/2023 </w:t>
+      </w:r>
+      <w:r>
+        <w:t xml:space="preserve">el Valor UMA </w:t>
+      </w:r>
+      <w:r>
+        <w:t xml:space="preserve">era de </w:t>
+      </w:r>
+      <w:r>
+        <w:t xml:space="preserve">$30.561,78</w:t>
+      </w:r>
+      <w:r>
+        <w:t xml:space="preserve"> </w:t>
+      </w:r>
+      <w:r>
+        <w:t xml:space="preserve">(conf.</w:t>
+      </w:r>
+      <w:r>
+        <w:t xml:space="preserve"> Acordada 36/2023</w:t>
+      </w:r>
+      <w:r>
+        <w:t xml:space="preserve">). </w:t>
+      </w:r>
+      <w:r>
+        <w:t xml:space="preserve"> </w:t>
+      </w:r>
+    </w:p>
+    <w:p>
+      <w:pPr>
         <w:spacing w:line="360" w:lineRule="auto"/>
         <w:jc w:val="both"/>
       </w:pPr>
       <w:r>
         <w:t xml:space="preserve"/>
+      </w:r>
+    </w:p>
+    <w:p>
+      <w:pPr>
+        <w:pStyle w:val="Prrafodelista"/>
+        <w:numPr>
+          <w:ilvl w:val="1"/>
+          <w:numId w:val="25"/>
+        </w:numPr>
+        <w:spacing w:line="360" w:lineRule="auto"/>
+        <w:ind w:left="0" w:firstLine="3130"/>
+        <w:jc w:val="both"/>
+      </w:pPr>
+      <w:r>
+        <w:rPr>
+          <w:color w:val="000000"/>
+          <w:lang w:eastAsia="es-AR"/>
+        </w:rPr>
+        <w:t xml:space="preserve">Por </w:t>
+      </w:r>
+      <w:r>
+        <w:rPr>
+          <w:color w:val="000000"/>
+          <w:lang w:eastAsia="es-AR"/>
+        </w:rPr>
+        <w:t xml:space="preserve">sentencia de trance y remate de fecha </w:t>
+      </w:r>
+      <w:r>
+        <w:t xml:space="preserve">27/02/2024</w:t>
+      </w:r>
+      <w:r>
+        <w:rPr>
+          <w:color w:val="000000"/>
+          <w:lang w:eastAsia="es-AR"/>
+        </w:rPr>
+        <w:t xml:space="preserve"> por la suma de </w:t>
+      </w:r>
+      <w:r>
+        <w:t xml:space="preserve">$1.032.212,53</w:t>
+      </w:r>
+      <w:r>
+        <w:rPr>
+          <w:color w:val="000000"/>
+          <w:lang w:eastAsia="es-AR"/>
+        </w:rPr>
+        <w:t>; corresponde actualizarla</w:t>
+      </w:r>
+      <w:r>
+        <w:t xml:space="preserve"> </w:t>
+      </w:r>
+      <w:r>
+        <w:t xml:space="preserve">desde la fecha de corte, </w:t>
+      </w:r>
+      <w:r>
+        <w:t xml:space="preserve">07/07/2023</w:t>
+      </w:r>
+      <w:r>
+        <w:t xml:space="preserve">, hasta la fecha de su efectivo pago que fue el </w:t>
+      </w:r>
+      <w:r>
+        <w:t xml:space="preserve">13/03/2024</w:t>
+      </w:r>
+      <w:r>
+        <w:t>. Esto da como resultado</w:t>
+      </w:r>
+    </w:p>
+    <w:p>
+      <w:pPr>
+        <w:spacing w:before="160" w:after="160" w:line="312" w:lineRule="atLeast"/>
+        <w:jc w:val="both"/>
+        <w:outlineLvl w:val="1"/>
+        <w:rPr>
+          <w:b/>
+          <w:bCs/>
+          <w:lang w:val="es-AR" w:eastAsia="es-AR"/>
+        </w:rPr>
+      </w:pPr>
+      <w:r>
+        <w:rPr>
+          <w:b/>
+          <w:bCs/>
+          <w:lang w:val="es-AR" w:eastAsia="es-AR"/>
+        </w:rPr>
+        <w:t>Cálculo de Tasa pasiva promedio del Banco Central de la República Argentina</w:t>
+      </w:r>
+    </w:p>
+    <w:p>
+      <w:pPr>
+        <w:spacing w:line="360" w:lineRule="auto"/>
+        <w:rPr>
+          <w:color w:val="000000"/>
+          <w:lang w:eastAsia="es-AR"/>
+        </w:rPr>
+      </w:pPr>
+      <w:r>
+        <w:rPr>
+          <w:lang w:val="es-AR" w:eastAsia="es-AR"/>
+        </w:rPr>
+        <w:pict w14:anchorId="08E129EB">
+          <v:rect id="_x0000_i1027" style="width:0;height:.75pt" o:hralign="center" o:hrstd="t" o:hrnoshade="t" o:hr="t" fillcolor="black" stroked="f"/>
+        </w:pict>
+      </w:r>
+    </w:p>
+    <w:p>
+      <w:pPr>
+        <w:pStyle w:val="Prrafodelista"/>
+        <w:spacing w:line="360" w:lineRule="auto"/>
+        <w:ind w:left="0"/>
+        <w:rPr>
+          <w:color w:val="000000"/>
+          <w:lang w:eastAsia="es-AR"/>
+        </w:rPr>
+      </w:pPr>
+      <w:r>
+        <w:rPr>
+          <w:color w:val="000000"/>
+          <w:lang w:eastAsia="es-AR"/>
+        </w:rPr>
+        <w:t xml:space="preserve">Importe: </w:t>
+      </w:r>
+      <w:r>
+        <w:t xml:space="preserve">$1.032.212,53</w:t>
+      </w:r>
+      <w:r>
+        <w:rPr>
+          <w:color w:val="000000"/>
+          <w:lang w:eastAsia="es-AR"/>
+        </w:rPr>
+        <w:t xml:space="preserve"> </w:t>
+      </w:r>
+      <w:r>
+        <w:rPr>
+          <w:color w:val="000000"/>
+          <w:lang w:eastAsia="es-AR"/>
+        </w:rPr>
+        <w:br/>
+        <w:t xml:space="preserve">Desde el </w:t>
+      </w:r>
+      <w:r>
+        <w:t xml:space="preserve">07/07/2023 </w:t>
+      </w:r>
+      <w:r>
+        <w:rPr>
+          <w:color w:val="000000"/>
+          <w:lang w:eastAsia="es-AR"/>
+        </w:rPr>
+        <w:t xml:space="preserve">hasta el </w:t>
+      </w:r>
+      <w:r>
+        <w:t xml:space="preserve">13/03/2024</w:t>
+      </w:r>
+      <w:r>
+        <w:rPr>
+          <w:color w:val="000000"/>
+          <w:lang w:eastAsia="es-AR"/>
+        </w:rPr>
+        <w:br/>
+        <w:t>Tipo de cálculo: TASA PASIVA DEL B.C.R.A.</w:t>
+      </w:r>
+      <w:r>
+        <w:rPr>
+          <w:color w:val="000000"/>
+          <w:lang w:eastAsia="es-AR"/>
+        </w:rPr>
+        <w:br/>
+        <w:t xml:space="preserve">Interés: </w:t>
+      </w:r>
+      <w:r>
+        <w:rPr>
+          <w:color w:val="000000"/>
+          <w:lang w:eastAsia="es-AR"/>
+        </w:rPr>
+        <w:t xml:space="preserve">79,63%</w:t>
+      </w:r>
+      <w:r>
+        <w:rPr>
+          <w:color w:val="000000"/>
+          <w:lang w:eastAsia="es-AR"/>
+        </w:rPr>
+        <w:t xml:space="preserve"> = </w:t>
+      </w:r>
+      <w:r>
+        <w:rPr>
+          <w:color w:val="000000"/>
+          <w:lang w:eastAsia="es-AR"/>
+        </w:rPr>
+        <w:t xml:space="preserve">$821.970,49</w:t>
+      </w:r>
+      <w:r>
+        <w:rPr>
+          <w:color w:val="000000"/>
+          <w:lang w:eastAsia="es-AR"/>
+        </w:rPr>
+        <w:br/>
+        <w:t xml:space="preserve">TOTAL DE LA DEUDA AL </w:t>
+      </w:r>
+      <w:r>
+        <w:t xml:space="preserve">13/03/2024</w:t>
+      </w:r>
+      <w:r>
+        <w:rPr>
+          <w:color w:val="000000"/>
+          <w:lang w:eastAsia="es-AR"/>
+        </w:rPr>
+        <w:t xml:space="preserve">: </w:t>
+      </w:r>
+      <w:r>
+        <w:rPr>
+          <w:color w:val="000000"/>
+          <w:lang w:eastAsia="es-AR"/>
+        </w:rPr>
+        <w:t xml:space="preserve">$1.854.183,02</w:t>
+      </w:r>
+      <w:r>
+        <w:rPr>
+          <w:color w:val="000000"/>
+          <w:lang w:eastAsia="es-AR"/>
+        </w:rPr>
+        <w:t>.-</w:t>
+      </w:r>
+      <w:proofErr w:type="gramEnd"/>
+      <w:r>
+        <w:rPr>
+          <w:color w:val="000000"/>
+          <w:lang w:eastAsia="es-AR"/>
+        </w:rPr>
+        <w:t xml:space="preserve"> </w:t>
+      </w:r>
+    </w:p>
+    <w:p>
+      <w:pPr>
+        <w:pStyle w:val="Prrafodelista"/>
+        <w:spacing w:line="360" w:lineRule="auto"/>
+        <w:ind w:left="0"/>
+        <w:rPr>
+          <w:color w:val="000000"/>
+          <w:lang w:eastAsia="es-AR"/>
+        </w:rPr>
+      </w:pPr>
+    </w:p>
+    <w:p>
+      <w:pPr>
+        <w:pStyle w:val="Prrafodelista"/>
+        <w:spacing w:line="360" w:lineRule="auto"/>
+        <w:ind w:left="0" w:firstLine="1701"/>
+      </w:pPr>
+      <w:r>
+        <w:t>En consecuencia, la base para la regulación de honorarios por la sentencia de trance y remate debe ser de</w:t>
+      </w:r>
+      <w:r>
+        <w:t xml:space="preserve"> </w:t>
+      </w:r>
+      <w:r>
+        <w:rPr>
+          <w:color w:val="000000"/>
+          <w:lang w:eastAsia="es-AR"/>
+        </w:rPr>
+        <w:t xml:space="preserve">$1.854.183,02</w:t>
+      </w:r>
+      <w:r>
+        <w:t xml:space="preserve">; </w:t>
+      </w:r>
+      <w:r>
+        <w:t xml:space="preserve">denunciando que al </w:t>
+      </w:r>
+      <w:r>
+        <w:t xml:space="preserve">13/03/2024 </w:t>
+      </w:r>
+      <w:r>
+        <w:t xml:space="preserve">el Valor UMA </w:t>
+      </w:r>
+      <w:r>
+        <w:t xml:space="preserve">era de </w:t>
+      </w:r>
+      <w:r>
+        <w:t xml:space="preserve">$49.075,00</w:t>
+      </w:r>
+      <w:r>
+        <w:t xml:space="preserve"> </w:t>
+      </w:r>
+      <w:r>
+        <w:t xml:space="preserve">(conf. </w:t>
+      </w:r>
+      <w:r>
+        <w:t xml:space="preserve">Acordada 925/2024</w:t>
+      </w:r>
+      <w:proofErr w:type="gramStart"/>
+      <w:r>
+        <w:t>).</w:t>
+      </w:r>
+      <w:r>
+        <w:t xml:space="preserve"/>
+      </w:r>
+    </w:p>
+    <w:p>
+      <w:pPr>
+        <w:spacing w:line="360" w:lineRule="auto"/>
+        <w:jc w:val="both"/>
+      </w:pPr>
+      <w:r>
+        <w:t xml:space="preserve"/>
+      </w:r>
+    </w:p>
+    <w:p>
+      <w:pPr>
+        <w:spacing w:line="360" w:lineRule="auto"/>
+        <w:rPr>
+          <w:color w:val="000000"/>
+          <w:lang w:eastAsia="es-AR"/>
+        </w:rPr>
+      </w:pPr>
+      <w:r>
+        <w:t xml:space="preserve"/>
+      </w:r>
+    </w:p>
+    <w:p>
+      <w:pPr>
+        <w:pStyle w:val="Prrafodelista"/>
+        <w:numPr>
+          <w:ilvl w:val="1"/>
+          <w:numId w:val="25"/>
+        </w:numPr>
+        <w:spacing w:line="360" w:lineRule="auto"/>
+        <w:ind w:left="0" w:firstLine="3130"/>
+        <w:jc w:val="both"/>
+        <w:rPr>
+          <w:color w:val="000000"/>
+          <w:lang w:eastAsia="es-AR"/>
+        </w:rPr>
+      </w:pPr>
+      <w:r>
+        <w:t xml:space="preserve">Por la ampliación planilla aprobada por la suma de</w:t>
+      </w:r>
+      <w:r>
+        <w:t xml:space="preserve"> $797.753,87</w:t>
+      </w:r>
+      <w:r>
+        <w:t xml:space="preserve">, corresponde actualizarla desde la fecha de cierre, </w:t>
+      </w:r>
+      <w:r>
+        <w:t xml:space="preserve">08/03/2024</w:t>
+      </w:r>
+      <w:r>
+        <w:t xml:space="preserve">, a la fecha de su aprobación, </w:t>
+      </w:r>
+      <w:r>
+        <w:t xml:space="preserve">29/05/2024</w:t>
+      </w:r>
+      <w:r>
+        <w:t>. Esto da como resultado</w:t>
+      </w:r>
+      <w:r>
+        <w:rPr>
+          <w:color w:val="000000"/>
+          <w:lang w:eastAsia="es-AR"/>
+        </w:rPr>
+        <w:t>:</w:t>
+      </w:r>
+    </w:p>
+    <w:p>
+      <w:pPr>
+        <w:pStyle w:val="Ttulo2"/>
+        <w:spacing w:before="160" w:beforeAutospacing="0" w:after="160" w:afterAutospacing="0" w:line="312" w:lineRule="atLeast"/>
+        <w:rPr>
+          <w:sz w:val="24"/>
+          <w:szCs w:val="24"/>
+        </w:rPr>
+      </w:pPr>
+      <w:r>
+        <w:rPr>
+          <w:sz w:val="24"/>
+          <w:szCs w:val="24"/>
+        </w:rPr>
+        <w:t>Cálculo de Tasa pasiva promedio del Banco Central de la República Argentina</w:t>
+      </w:r>
+    </w:p>
+    <w:p>
+      <w:r>
+        <w:pict w14:anchorId="505B3008">
+          <v:rect id="_x0000_i1028" style="width:0;height:.75pt" o:hralign="center" o:hrstd="t" o:hrnoshade="t" o:hr="t" fillcolor="black" stroked="f"/>
+        </w:pict>
+      </w:r>
+    </w:p>
+    <w:p>
+      <w:pPr>
+        <w:spacing w:line="360" w:lineRule="auto"/>
+      </w:pPr>
+      <w:r>
+        <w:t xml:space="preserve">Importe: </w:t>
+      </w:r>
+      <w:r>
+        <w:t xml:space="preserve">$797.753,87</w:t>
+      </w:r>
+      <w:r>
+        <w:br/>
+        <w:t xml:space="preserve">Desde el </w:t>
+      </w:r>
+      <w:r>
+        <w:t xml:space="preserve">08/03/2024</w:t>
+      </w:r>
+      <w:r>
+        <w:t xml:space="preserve"> hasta el</w:t>
+      </w:r>
+      <w:r>
+        <w:t xml:space="preserve"> 29/05/2024</w:t>
+      </w:r>
+      <w:r>
+        <w:br/>
+        <w:t>Tipo de cálculo: TASA PASIVA DEL B.C.R.A.</w:t>
+      </w:r>
+      <w:r>
+        <w:br/>
+        <w:t xml:space="preserve">Interés: </w:t>
+      </w:r>
+      <w:r>
+        <w:t xml:space="preserve">11,23%</w:t>
+      </w:r>
+      <w:r>
+        <w:t xml:space="preserve"> = </w:t>
+      </w:r>
+      <w:r>
+        <w:t xml:space="preserve">$89.620,40</w:t>
+      </w:r>
+      <w:r>
+        <w:br/>
+        <w:t xml:space="preserve">TOTAL DE LA DEUDA AL </w:t>
+      </w:r>
+      <w:r>
+        <w:t xml:space="preserve">29/05/2024</w:t>
+      </w:r>
+      <w:r>
+        <w:t xml:space="preserve">: </w:t>
+      </w:r>
+      <w:r>
+        <w:t xml:space="preserve">$887.374,27 </w:t>
+      </w:r>
+      <w:r>
+        <w:t xml:space="preserve">-</w:t>
+      </w:r>
+    </w:p>
+    <w:p>
+      <w:pPr>
+        <w:spacing w:line="360" w:lineRule="auto"/>
+        <w:ind w:firstLine="2410"/>
+        <w:jc w:val="both"/>
+      </w:pPr>
+      <w:r>
+        <w:t xml:space="preserve">En consecuencia, la base para la regulación de honorarios por la aprobación de la planilla ampliatoria debe ser de </w:t>
+      </w:r>
+      <w:r>
+        <w:t xml:space="preserve">$887.374,27 </w:t>
+      </w:r>
+      <w:r>
+        <w:t xml:space="preserve">denunciando que al </w:t>
+      </w:r>
+      <w:r>
+        <w:t xml:space="preserve">29/05/2024 </w:t>
+      </w:r>
+      <w:r>
+        <w:t xml:space="preserve">el Valor UMA </w:t>
+      </w:r>
+      <w:r>
+        <w:t xml:space="preserve">era de </w:t>
+      </w:r>
+      <w:r>
+        <w:t xml:space="preserve">$54.716,00 </w:t>
+      </w:r>
+      <w:r>
+        <w:t xml:space="preserve">(conf. </w:t>
+      </w:r>
+      <w:r>
+        <w:t xml:space="preserve">Acordada 1772/2024</w:t>
+      </w:r>
+      <w:r>
+        <w:t xml:space="preserve">)</w:t>
+      </w:r>
+      <w:r>
+        <w:t xml:space="preserve"> </w:t>
+      </w:r>
+    </w:p>
+    <w:p>
+      <w:pPr>
+        <w:spacing w:line="360" w:lineRule="auto"/>
+        <w:jc w:val="both"/>
+      </w:pPr>
+      <w:r>
+        <w:t xml:space="preserve"/>
+      </w:r>
+    </w:p>
+    <w:p>
+      <w:pPr>
+        <w:pStyle w:val="Prrafodelista"/>
+        <w:numPr>
+          <w:ilvl w:val="1"/>
+          <w:numId w:val="25"/>
+        </w:numPr>
+        <w:spacing w:line="360" w:lineRule="auto"/>
+        <w:ind w:left="0" w:firstLine="3130"/>
+        <w:jc w:val="both"/>
+      </w:pPr>
+      <w:r>
+        <w:t xml:space="preserve">Por la sentencia de trance y remate de fecha </w:t>
+      </w:r>
+      <w:proofErr w:type="gramStart"/>
+      <w:r>
+        <w:t xml:space="preserve">16/09/2024</w:t>
+      </w:r>
+      <w:r>
+        <w:t xml:space="preserve">, corresponde actualizar la suma de</w:t>
+      </w:r>
+      <w:r>
+        <w:t xml:space="preserve"> $797.753,87</w:t>
+      </w:r>
+      <w:r>
+        <w:t xml:space="preserve">, desde la fecha de aprobación de la planilla, </w:t>
+      </w:r>
+      <w:r>
+        <w:t xml:space="preserve">29/05/2024</w:t>
+      </w:r>
+      <w:r>
+        <w:t xml:space="preserve">, hasta la fecha de su efectivo pago que fue el </w:t>
+      </w:r>
+      <w:r>
+        <w:t xml:space="preserve">27/09/2024</w:t>
+      </w:r>
+      <w:r>
+        <w:t>. Esto da como resultado:</w:t>
+      </w:r>
+    </w:p>
+    <w:p>
+      <w:pPr>
+        <w:spacing w:line="360" w:lineRule="auto"/>
+        <w:jc w:val="both"/>
+      </w:pPr>
+    </w:p>
+    <w:p>
+      <w:pPr>
+        <w:spacing w:line="360" w:lineRule="auto"/>
+        <w:jc w:val="both"/>
+        <w:rPr>
+          <w:b/>
+          <w:bCs/>
+          <w:lang w:val="es-AR"/>
+        </w:rPr>
+      </w:pPr>
+      <w:r>
+        <w:rPr>
+          <w:b/>
+          <w:bCs/>
+          <w:lang w:val="es-AR"/>
+        </w:rPr>
+        <w:t>Cálculo de Tasa pasiva promedio del Banco Central de la República Argentina</w:t>
+      </w:r>
+    </w:p>
+    <w:p>
+      <w:pPr>
+        <w:spacing w:line="360" w:lineRule="auto"/>
+        <w:jc w:val="both"/>
+        <w:rPr>
+          <w:lang w:val="es-AR"/>
+        </w:rPr>
+      </w:pPr>
+      <w:r>
+        <w:rPr>
+          <w:lang w:val="es-AR"/>
+        </w:rPr>
+        <w:pict w14:anchorId="73DA4744">
+          <v:rect id="_x0000_i1029" style="width:0;height:.75pt" o:hralign="center" o:hrstd="t" o:hrnoshade="t" o:hr="t" fillcolor="black" stroked="f"/>
+        </w:pict>
+      </w:r>
+    </w:p>
+    <w:p>
+      <w:pPr>
+        <w:spacing w:line="360" w:lineRule="auto"/>
+        <w:rPr>
+          <w:lang w:val="es-AR"/>
+        </w:rPr>
+      </w:pPr>
+      <w:r>
+        <w:rPr>
+          <w:lang w:val="es-AR"/>
+        </w:rPr>
+        <w:t xml:space="preserve">Importe: </w:t>
+      </w:r>
+      <w:r>
+        <w:t xml:space="preserve">$797.753,87</w:t>
+      </w:r>
+      <w:r>
+        <w:rPr>
+          <w:lang w:val="es-AR"/>
+        </w:rPr>
+        <w:br/>
+        <w:t xml:space="preserve">Desde el </w:t>
+      </w:r>
+      <w:r>
+        <w:t xml:space="preserve">29/05/2024 </w:t>
+      </w:r>
+      <w:r>
+        <w:rPr>
+          <w:lang w:val="es-AR"/>
+        </w:rPr>
+        <w:t xml:space="preserve">hasta el </w:t>
+      </w:r>
+      <w:r>
+        <w:t xml:space="preserve">27/09/2024</w:t>
+      </w:r>
+      <w:r>
+        <w:rPr>
+          <w:lang w:val="es-AR"/>
+        </w:rPr>
+        <w:br/>
+        <w:t>Tipo de cálculo: TASA PASIVA DEL B.C.R.A.</w:t>
+      </w:r>
+      <w:r>
+        <w:rPr>
+          <w:lang w:val="es-AR"/>
+        </w:rPr>
+        <w:br/>
+        <w:t xml:space="preserve">Interés: </w:t>
+      </w:r>
+      <w:r>
+        <w:rPr>
+          <w:lang w:val="es-AR"/>
+        </w:rPr>
+        <w:t xml:space="preserve">9,59%</w:t>
+      </w:r>
+      <w:r>
+        <w:rPr>
+          <w:lang w:val="es-AR"/>
+        </w:rPr>
+        <w:t xml:space="preserve"> =</w:t>
+      </w:r>
+      <w:r>
+        <w:rPr>
+          <w:lang w:val="es-AR"/>
+        </w:rPr>
+        <w:t xml:space="preserve"> </w:t>
+      </w:r>
+      <w:r>
+        <w:rPr>
+          <w:lang w:val="es-AR"/>
+        </w:rPr>
+        <w:t xml:space="preserve">$76.517,87</w:t>
+      </w:r>
+      <w:r>
+        <w:rPr>
+          <w:lang w:val="es-AR"/>
+        </w:rPr>
+        <w:t xml:space="preserve"> </w:t>
+      </w:r>
+      <w:r>
+        <w:rPr>
+          <w:lang w:val="es-AR"/>
+        </w:rPr>
+        <w:br/>
+        <w:t xml:space="preserve">TOTAL DE LA DEUDA AL </w:t>
+      </w:r>
+      <w:r>
+        <w:t xml:space="preserve">27/09/2024</w:t>
+      </w:r>
+      <w:r>
+        <w:rPr>
+          <w:lang w:val="es-AR"/>
+        </w:rPr>
+        <w:t xml:space="preserve">: </w:t>
+      </w:r>
+      <w:r>
+        <w:rPr>
+          <w:lang w:val="es-AR"/>
+        </w:rPr>
+        <w:t xml:space="preserve">$874.271,74</w:t>
+      </w:r>
+      <w:r>
+        <w:rPr>
+          <w:lang w:val="es-AR"/>
+        </w:rPr>
+        <w:t xml:space="preserve">.-</w:t>
+      </w:r>
+      <w:proofErr w:type="gramEnd"/>
+    </w:p>
+    <w:p>
+      <w:pPr>
+        <w:spacing w:line="360" w:lineRule="auto"/>
+        <w:ind w:firstLine="2410"/>
+        <w:jc w:val="both"/>
+      </w:pPr>
+      <w:r>
+        <w:t xml:space="preserve">En consecuencia, la base para la regulación de honorarios por la sentencia de trance y remate debe ser de </w:t>
+      </w:r>
+      <w:r>
+        <w:rPr>
+          <w:lang w:val="es-AR"/>
+        </w:rPr>
+        <w:t xml:space="preserve">$874.271,74 </w:t>
+      </w:r>
+      <w:r>
+        <w:t xml:space="preserve">denunciando que al </w:t>
+      </w:r>
+      <w:r>
+        <w:t xml:space="preserve">27/09/2024 </w:t>
+      </w:r>
+      <w:r>
+        <w:t xml:space="preserve">el Valor UMA </w:t>
+      </w:r>
+      <w:r>
+        <w:t xml:space="preserve">era de </w:t>
+      </w:r>
+      <w:r>
+        <w:t xml:space="preserve">$60.779,00 </w:t>
+      </w:r>
+      <w:r>
+        <w:t xml:space="preserve">(conf. </w:t>
+      </w:r>
+      <w:r>
+        <w:t xml:space="preserve">Acordada 2375/2024</w:t>
+      </w:r>
+      <w:r>
+        <w:t xml:space="preserve">)</w:t>
+      </w:r>
+      <w:r>
+        <w:t xml:space="preserve"> </w:t>
+      </w:r>
+    </w:p>
+    <w:p>
+      <w:pPr>
+        <w:spacing w:line="360" w:lineRule="auto"/>
+        <w:jc w:val="both"/>
+      </w:pPr>
+      <w:r>
+        <w:t xml:space="preserve"/>
+      </w:r>
+    </w:p>
+    <w:p>
+      <w:pPr>
+        <w:pStyle w:val="Prrafodelista"/>
+        <w:numPr>
+          <w:ilvl w:val="1"/>
+          <w:numId w:val="25"/>
+        </w:numPr>
+        <w:spacing w:line="360" w:lineRule="auto"/>
+        <w:ind w:left="0" w:firstLine="3130"/>
+        <w:jc w:val="both"/>
+      </w:pPr>
+      <w:r>
+        <w:t xml:space="preserve">Por el recurso de apelación resuelto en fecha</w:t>
+      </w:r>
+      <w:r>
+        <w:t xml:space="preserve"> </w:t>
+      </w:r>
+      <w:r>
+        <w:t xml:space="preserve">17/10/2024 </w:t>
+      </w:r>
+      <w:r>
+        <w:t xml:space="preserve">la base del cálculo resulta igual a la del punto anterior, con aplicación del porcentaje dispuesto por el art. 30.</w:t>
+      </w:r>
+      <w:r>
+        <w:t xml:space="preserve"> </w:t>
       </w:r>
     </w:p>
     <w:p>

</xml_diff>

<commit_message>
cambios en el color
</commit_message>
<xml_diff>
--- a/datos/regulacion/regulacion_final.docx
+++ b/datos/regulacion/regulacion_final.docx
@@ -87,7 +87,7 @@
           <w:bCs/>
           <w:lang w:val="es-AR"/>
         </w:rPr>
-        <w:t xml:space="preserve"> CUELLO NIDIA, ALBERTINA </w:t>
+        <w:t xml:space="preserve"> CUELLO NIDIA, ALBERTINA  </w:t>
       </w:r>
       <w:r>
         <w:rPr>
@@ -340,30 +340,99 @@
     </w:p>
     <w:p>
       <w:pPr>
+        <w:spacing w:line="360" w:lineRule="auto"/>
+        <w:jc w:val="both"/>
+      </w:pPr>
+      <w:r>
+        <w:t xml:space="preserve"/>
+      </w:r>
+    </w:p>
+    <w:p>
+      <w:pPr>
+        <w:spacing w:line="360" w:lineRule="auto"/>
+        <w:jc w:val="both"/>
+      </w:pPr>
+      <w:r>
+        <w:t xml:space="preserve"/>
+      </w:r>
+    </w:p>
+    <w:p>
+      <w:pPr>
+        <w:pStyle w:val="Prrafodelista"/>
+        <w:spacing w:line="360" w:lineRule="auto"/>
+        <w:ind w:left="0" w:firstLine="2552"/>
+        <w:jc w:val="both"/>
+      </w:pPr>
+      <w:r>
+        <w:t>Solicito se forme incidente, adjuntando a la presente las piezas necesarias para tal cometido.</w:t>
+      </w:r>
+    </w:p>
+    <w:p>
+      <w:pPr>
+        <w:pStyle w:val="Prrafodelista"/>
+        <w:numPr>
+          <w:ilvl w:val="0"/>
+          <w:numId w:val="4"/>
+        </w:numPr>
+        <w:spacing w:line="360" w:lineRule="auto"/>
+        <w:ind w:left="0" w:firstLine="2431"/>
+        <w:jc w:val="both"/>
+        <w:rPr>
+          <w:b/>
+          <w:bCs/>
+        </w:rPr>
+      </w:pPr>
+      <w:r>
+        <w:rPr>
+          <w:b/>
+          <w:bCs/>
+        </w:rPr>
+        <w:t>Antecedentes</w:t>
+      </w:r>
+      <w:r>
+        <w:rPr>
+          <w:b/>
+          <w:bCs/>
+        </w:rPr>
+        <w:t>.</w:t>
+      </w:r>
+    </w:p>
+    <w:p>
+      <w:pPr>
         <w:pStyle w:val="Prrafodelista"/>
         <w:numPr>
           <w:ilvl w:val="1"/>
           <w:numId w:val="4"/>
         </w:numPr>
         <w:spacing w:line="360" w:lineRule="auto"/>
-        <w:ind w:left="0" w:firstLine="3119"/>
+        <w:ind w:left="0" w:firstLine="2431"/>
         <w:jc w:val="both"/>
       </w:pPr>
       <w:r>
-        <w:t xml:space="preserve">Ejecución de sentencia, sentencia de trance y remate, de fecha 27/02/2024 ,</w:t>
-      </w:r>
-      <w:proofErr w:type="gramEnd"/>
-      <w:r>
-        <w:t xml:space="preserve"> con costas a la ejecutada. </w:t>
-      </w:r>
-    </w:p>
-    <w:p>
-      <w:pPr>
-        <w:spacing w:line="360" w:lineRule="auto"/>
-        <w:jc w:val="both"/>
-      </w:pPr>
-      <w:r>
-        <w:t xml:space="preserve"/>
+        <w:t xml:space="preserve">Conforme surge de la </w:t>
+      </w:r>
+      <w:proofErr w:type="spellStart"/>
+      <w:r>
+        <w:t xml:space="preserve">documentacion</w:t>
+      </w:r>
+      <w:proofErr w:type="spellEnd"/>
+      <w:r>
+        <w:t xml:space="preserve"> que acompaño</w:t>
+      </w:r>
+      <w:r>
+        <w:t xml:space="preserve"> en fecha 01/09/2022 quedó aprobada la planilla de liquidación por capital e intereses, periodo 04/11/2007 al </w:t>
+      </w:r>
+      <w:proofErr w:type="gramStart"/>
+      <w:r>
+        <w:t xml:space="preserve">28/02/2021, por la suma total de $682.323,00.  Tal como se dijo anteriormente, si bien en un primer momento las costas se impusieron por su orden, posteriormente la Cámara de Apelaciones revocó tal situación y se las impuso al </w:t>
+      </w:r>
+      <w:proofErr w:type="spellStart"/>
+      <w:r>
+        <w:t xml:space="preserve">ANSeS</w:t>
+      </w:r>
+      <w:proofErr w:type="spellEnd"/>
+      <w:r>
+        <w:t xml:space="preserve"> mediante sentencia interlocutoria de fecha 17/03/2023. </w:t>
       </w:r>
     </w:p>
     <w:p>
@@ -374,23 +443,19 @@
           <w:numId w:val="4"/>
         </w:numPr>
         <w:spacing w:line="360" w:lineRule="auto"/>
-        <w:ind w:left="0" w:firstLine="3119"/>
+        <w:ind w:left="0" w:firstLine="2431"/>
         <w:jc w:val="both"/>
       </w:pPr>
       <w:r>
-        <w:t xml:space="preserve">Aprobación ampliación de planilla de fecha 29/05/2024 por la suma de $797.753,87, con fecha de corte </w:t>
-      </w:r>
-      <w:proofErr w:type="gramStart"/>
-      <w:r>
-        <w:t xml:space="preserve">08/03/2024.  Si bien las costas se impusieron por su orden, posteriormente la Cámara de Apelaciones revocó tal situación y se las impuso al </w:t>
+        <w:t xml:space="preserve">En fecha 17/03/2023 la Cámara de Apelaciones rechazó también el recurso de apelación interpuesto por </w:t>
       </w:r>
       <w:proofErr w:type="spellStart"/>
       <w:r>
-        <w:t xml:space="preserve">ANSeS</w:t>
+        <w:t xml:space="preserve">Anses</w:t>
       </w:r>
       <w:proofErr w:type="spellEnd"/>
       <w:r>
-        <w:t xml:space="preserve"> mediante sentencia interlocutoria de fecha 17/10/2024.  </w:t>
+        <w:t xml:space="preserve"> en contra de la aprobación de planilla, imponiéndole las costas.</w:t>
       </w:r>
     </w:p>
     <w:p>
@@ -410,26 +475,70 @@
           <w:numId w:val="4"/>
         </w:numPr>
         <w:spacing w:line="360" w:lineRule="auto"/>
-        <w:ind w:left="0" w:firstLine="3119"/>
+        <w:ind w:left="0" w:firstLine="2431"/>
         <w:jc w:val="both"/>
       </w:pPr>
       <w:r>
-        <w:t xml:space="preserve">Ejecución de sentencia, sentencia de trance y remate, de fecha </w:t>
+        <w:t xml:space="preserve">En fecha 05/06/2023, se dicta sentencia de trance y remate, con costas a la ejecutada. El pago de dicha planilla fue el 12/07/2023. </w:t>
+      </w:r>
+    </w:p>
+    <w:p>
+      <w:pPr>
+        <w:spacing w:line="360" w:lineRule="auto"/>
+        <w:jc w:val="both"/>
+      </w:pPr>
+      <w:r>
+        <w:t xml:space="preserve"/>
+      </w:r>
+    </w:p>
+    <w:p>
+      <w:pPr>
+        <w:pStyle w:val="Prrafodelista"/>
+        <w:numPr>
+          <w:ilvl w:val="1"/>
+          <w:numId w:val="4"/>
+        </w:numPr>
+        <w:spacing w:line="360" w:lineRule="auto"/>
+        <w:ind w:left="0" w:firstLine="2431"/>
+        <w:jc w:val="both"/>
+      </w:pPr>
+      <w:r>
+        <w:t xml:space="preserve">En fecha 17/11/2023 se aprobó la ampliación de planilla por la suma total de $1.032.212,53, por el periodo 28/02/2021  al</w:t>
+      </w:r>
+      <w:proofErr w:type="gramEnd"/>
+      <w:r>
+        <w:t xml:space="preserve"> 07/07/2023, con costas a la </w:t>
       </w:r>
       <w:proofErr w:type="gramStart"/>
       <w:r>
-        <w:t xml:space="preserve">16/09/2024, con costas a la ejecutada. </w:t>
-      </w:r>
-    </w:p>
-    <w:p>
-      <w:pPr>
-        <w:pStyle w:val="Prrafodelista"/>
-        <w:spacing w:line="360" w:lineRule="auto"/>
-        <w:ind w:left="0" w:firstLine="2552"/>
+        <w:t xml:space="preserve">vencida.</w:t>
+      </w:r>
+    </w:p>
+    <w:p>
+      <w:pPr>
+        <w:spacing w:line="360" w:lineRule="auto"/>
         <w:jc w:val="both"/>
       </w:pPr>
       <w:r>
-        <w:t>Solicito se forme incidente, adjuntando a la presente las piezas necesarias para tal cometido.</w:t>
+        <w:t xml:space="preserve"/>
+      </w:r>
+    </w:p>
+    <w:p>
+      <w:pPr>
+        <w:spacing w:line="360" w:lineRule="auto"/>
+        <w:jc w:val="both"/>
+      </w:pPr>
+      <w:r>
+        <w:t xml:space="preserve"/>
+      </w:r>
+    </w:p>
+    <w:p>
+      <w:pPr>
+        <w:spacing w:line="360" w:lineRule="auto"/>
+        <w:jc w:val="both"/>
+      </w:pPr>
+      <w:r>
+        <w:t xml:space="preserve"/>
       </w:r>
     </w:p>
     <w:p>
@@ -440,243 +549,6 @@
           <w:numId w:val="4"/>
         </w:numPr>
         <w:spacing w:line="360" w:lineRule="auto"/>
-        <w:ind w:left="0" w:firstLine="2431"/>
-        <w:jc w:val="both"/>
-        <w:rPr>
-          <w:b/>
-          <w:bCs/>
-        </w:rPr>
-      </w:pPr>
-      <w:r>
-        <w:rPr>
-          <w:b/>
-          <w:bCs/>
-        </w:rPr>
-        <w:t>Antecedentes</w:t>
-      </w:r>
-      <w:r>
-        <w:rPr>
-          <w:b/>
-          <w:bCs/>
-        </w:rPr>
-        <w:t>.</w:t>
-      </w:r>
-    </w:p>
-    <w:p>
-      <w:pPr>
-        <w:pStyle w:val="Prrafodelista"/>
-        <w:numPr>
-          <w:ilvl w:val="1"/>
-          <w:numId w:val="4"/>
-        </w:numPr>
-        <w:spacing w:line="360" w:lineRule="auto"/>
-        <w:ind w:left="0" w:firstLine="2431"/>
-        <w:jc w:val="both"/>
-      </w:pPr>
-      <w:r>
-        <w:t xml:space="preserve">Conforme surge de la </w:t>
-      </w:r>
-      <w:proofErr w:type="spellStart"/>
-      <w:r>
-        <w:t xml:space="preserve">documentacion</w:t>
-      </w:r>
-      <w:proofErr w:type="spellEnd"/>
-      <w:r>
-        <w:t xml:space="preserve"> que acompaño</w:t>
-      </w:r>
-      <w:r>
-        <w:t xml:space="preserve"> en fecha 01/09/2022 quedó aprobada la planilla de liquidación por capital e intereses, periodo 01/11/2007 al </w:t>
-      </w:r>
-      <w:proofErr w:type="gramStart"/>
-      <w:r>
-        <w:t xml:space="preserve">28/02/2021, por la suma total de $682.323,00.  Tal como se dijo anteriormente, si bien en un primer momento las costas se impusieron por su orden, posteriormente la Cámara de Apelaciones revocó tal situación y se las impuso al </w:t>
-      </w:r>
-      <w:proofErr w:type="spellStart"/>
-      <w:r>
-        <w:t xml:space="preserve">ANSeS</w:t>
-      </w:r>
-      <w:proofErr w:type="spellEnd"/>
-      <w:r>
-        <w:t xml:space="preserve"> mediante sentencia interlocutoria de fecha 17/03/2023. </w:t>
-      </w:r>
-    </w:p>
-    <w:p>
-      <w:pPr>
-        <w:pStyle w:val="Prrafodelista"/>
-        <w:numPr>
-          <w:ilvl w:val="1"/>
-          <w:numId w:val="4"/>
-        </w:numPr>
-        <w:spacing w:line="360" w:lineRule="auto"/>
-        <w:ind w:left="0" w:firstLine="2431"/>
-        <w:jc w:val="both"/>
-      </w:pPr>
-      <w:r>
-        <w:t xml:space="preserve">En fecha 17/03/2023 la Cámara de Apelaciones rechazó también el recurso de apelación interpuesto por </w:t>
-      </w:r>
-      <w:proofErr w:type="spellStart"/>
-      <w:r>
-        <w:t xml:space="preserve">Anses</w:t>
-      </w:r>
-      <w:proofErr w:type="spellEnd"/>
-      <w:r>
-        <w:t xml:space="preserve"> en contra de la aprobación de planilla, imponiéndole las costas.</w:t>
-      </w:r>
-    </w:p>
-    <w:p>
-      <w:pPr>
-        <w:spacing w:line="360" w:lineRule="auto"/>
-        <w:jc w:val="both"/>
-      </w:pPr>
-      <w:r>
-        <w:t xml:space="preserve"/>
-      </w:r>
-    </w:p>
-    <w:p>
-      <w:pPr>
-        <w:pStyle w:val="Prrafodelista"/>
-        <w:numPr>
-          <w:ilvl w:val="1"/>
-          <w:numId w:val="4"/>
-        </w:numPr>
-        <w:spacing w:line="360" w:lineRule="auto"/>
-        <w:ind w:left="0" w:firstLine="2431"/>
-        <w:jc w:val="both"/>
-      </w:pPr>
-      <w:r>
-        <w:t xml:space="preserve">En fecha 05/06/2023, se dicta sentencia de trance y remate, con costas a la ejecutada. El pago de dicha planilla fue el 12/07/2023. </w:t>
-      </w:r>
-    </w:p>
-    <w:p>
-      <w:pPr>
-        <w:spacing w:line="360" w:lineRule="auto"/>
-        <w:jc w:val="both"/>
-      </w:pPr>
-      <w:r>
-        <w:t xml:space="preserve"/>
-      </w:r>
-    </w:p>
-    <w:p>
-      <w:pPr>
-        <w:pStyle w:val="Prrafodelista"/>
-        <w:numPr>
-          <w:ilvl w:val="1"/>
-          <w:numId w:val="4"/>
-        </w:numPr>
-        <w:spacing w:line="360" w:lineRule="auto"/>
-        <w:ind w:left="0" w:firstLine="2431"/>
-        <w:jc w:val="both"/>
-      </w:pPr>
-      <w:r>
-        <w:t xml:space="preserve">En fecha 17/11/2023 se aprobó la ampliación de planilla por la suma total de $1.032.212,53, por el periodo 28/02/2021  al</w:t>
-      </w:r>
-      <w:proofErr w:type="gramEnd"/>
-      <w:r>
-        <w:t xml:space="preserve"> 07/07/2023, con costas a la </w:t>
-      </w:r>
-      <w:proofErr w:type="gramStart"/>
-      <w:r>
-        <w:t xml:space="preserve">vencida.</w:t>
-      </w:r>
-    </w:p>
-    <w:p>
-      <w:pPr>
-        <w:spacing w:line="360" w:lineRule="auto"/>
-        <w:jc w:val="both"/>
-      </w:pPr>
-      <w:r>
-        <w:t xml:space="preserve"/>
-      </w:r>
-    </w:p>
-    <w:p>
-      <w:pPr>
-        <w:pStyle w:val="Prrafodelista"/>
-        <w:numPr>
-          <w:ilvl w:val="1"/>
-          <w:numId w:val="4"/>
-        </w:numPr>
-        <w:spacing w:line="360" w:lineRule="auto"/>
-        <w:ind w:left="0" w:firstLine="2431"/>
-        <w:jc w:val="both"/>
-      </w:pPr>
-      <w:r>
-        <w:t xml:space="preserve">En fecha 27/02/2024 se dictó sentencia de trance y remate, con costas a la ejecutada. El pago de dicha planilla fue el 13/03/2024. </w:t>
-      </w:r>
-    </w:p>
-    <w:p>
-      <w:pPr>
-        <w:spacing w:line="360" w:lineRule="auto"/>
-        <w:jc w:val="both"/>
-      </w:pPr>
-      <w:r>
-        <w:t xml:space="preserve"/>
-      </w:r>
-    </w:p>
-    <w:p>
-      <w:pPr>
-        <w:pStyle w:val="Prrafodelista"/>
-        <w:numPr>
-          <w:ilvl w:val="1"/>
-          <w:numId w:val="4"/>
-        </w:numPr>
-        <w:spacing w:line="360" w:lineRule="auto"/>
-        <w:ind w:left="0" w:firstLine="2431"/>
-        <w:jc w:val="both"/>
-      </w:pPr>
-      <w:r>
-        <w:t xml:space="preserve">El 29/05/2024 se aprobó la ampliación de planilla por la suma de $797.753,87, por el periodo 08/07/2023 al 08/03/2024</w:t>
-      </w:r>
-      <w:r>
-        <w:t xml:space="preserve"> </w:t>
-      </w:r>
-      <w:r>
-        <w:t xml:space="preserve"> .Tal</w:t>
-      </w:r>
-      <w:proofErr w:type="gramEnd"/>
-      <w:r>
-        <w:t xml:space="preserve"> como se dijo anteriormente, si bien en un primer momento las costas se impusieron las costas por su orden, posteriormente la Cámara de Apelaciones revocó tal situación y se las impuso al </w:t>
-      </w:r>
-      <w:proofErr w:type="spellStart"/>
-      <w:r>
-        <w:t xml:space="preserve">ANSeS</w:t>
-      </w:r>
-      <w:proofErr w:type="spellEnd"/>
-      <w:r>
-        <w:t xml:space="preserve"> mediante sentencia interlocutoria de fecha 17/10/2024. </w:t>
-      </w:r>
-    </w:p>
-    <w:p>
-      <w:pPr>
-        <w:spacing w:line="360" w:lineRule="auto"/>
-        <w:jc w:val="both"/>
-      </w:pPr>
-      <w:r>
-        <w:t xml:space="preserve"/>
-      </w:r>
-    </w:p>
-    <w:p>
-      <w:pPr>
-        <w:pStyle w:val="Prrafodelista"/>
-        <w:numPr>
-          <w:ilvl w:val="1"/>
-          <w:numId w:val="4"/>
-        </w:numPr>
-        <w:spacing w:line="360" w:lineRule="auto"/>
-        <w:ind w:left="0" w:firstLine="2431"/>
-        <w:jc w:val="both"/>
-      </w:pPr>
-      <w:r>
-        <w:t xml:space="preserve">En fecha 16/09/2024 se dictó sentencia de trance y remate, con costas a la ejecutada. El pago de dicha planilla fue el 27/09/2024. </w:t>
-      </w:r>
-    </w:p>
-    <w:p>
-      <w:pPr>
-        <w:pStyle w:val="Prrafodelista"/>
-        <w:numPr>
-          <w:ilvl w:val="0"/>
-          <w:numId w:val="4"/>
-        </w:numPr>
-        <w:spacing w:line="360" w:lineRule="auto"/>
         <w:jc w:val="both"/>
         <w:rPr>
           <w:b/>
@@ -1356,292 +1228,30 @@
     </w:p>
     <w:p>
       <w:pPr>
-        <w:pStyle w:val="Prrafodelista"/>
-        <w:numPr>
-          <w:ilvl w:val="1"/>
-          <w:numId w:val="25"/>
-        </w:numPr>
-        <w:spacing w:line="360" w:lineRule="auto"/>
-        <w:ind w:left="0" w:firstLine="3130"/>
+        <w:spacing w:line="360" w:lineRule="auto"/>
         <w:jc w:val="both"/>
       </w:pPr>
       <w:r>
+        <w:t xml:space="preserve"/>
+      </w:r>
+    </w:p>
+    <w:p>
+      <w:pPr>
+        <w:spacing w:line="360" w:lineRule="auto"/>
         <w:rPr>
           <w:color w:val="000000"/>
           <w:lang w:eastAsia="es-AR"/>
         </w:rPr>
-        <w:t xml:space="preserve">Por </w:t>
-      </w:r>
-      <w:r>
-        <w:rPr>
-          <w:color w:val="000000"/>
-          <w:lang w:eastAsia="es-AR"/>
-        </w:rPr>
-        <w:t xml:space="preserve">sentencia de trance y remate de fecha </w:t>
-      </w:r>
-      <w:r>
-        <w:t xml:space="preserve">27/02/2024</w:t>
-      </w:r>
-      <w:r>
-        <w:rPr>
-          <w:color w:val="000000"/>
-          <w:lang w:eastAsia="es-AR"/>
-        </w:rPr>
-        <w:t xml:space="preserve"> por la suma de </w:t>
-      </w:r>
-      <w:r>
-        <w:t xml:space="preserve">$1.032.212,53</w:t>
-      </w:r>
-      <w:r>
-        <w:rPr>
-          <w:color w:val="000000"/>
-          <w:lang w:eastAsia="es-AR"/>
-        </w:rPr>
-        <w:t>; corresponde actualizarla</w:t>
-      </w:r>
-      <w:r>
-        <w:t xml:space="preserve"> </w:t>
-      </w:r>
-      <w:r>
-        <w:t xml:space="preserve">desde la fecha de corte, </w:t>
-      </w:r>
-      <w:r>
-        <w:t xml:space="preserve">07/07/2023</w:t>
-      </w:r>
-      <w:r>
-        <w:t xml:space="preserve">, hasta la fecha de su efectivo pago que fue el </w:t>
-      </w:r>
-      <w:r>
-        <w:t xml:space="preserve">13/03/2024</w:t>
-      </w:r>
-      <w:r>
-        <w:t>. Esto da como resultado</w:t>
-      </w:r>
-    </w:p>
-    <w:p>
-      <w:pPr>
-        <w:spacing w:before="160" w:after="160" w:line="312" w:lineRule="atLeast"/>
+      </w:pPr>
+      <w:r>
+        <w:t xml:space="preserve"/>
+      </w:r>
+    </w:p>
+    <w:p>
+      <w:pPr>
+        <w:spacing w:line="360" w:lineRule="auto"/>
         <w:jc w:val="both"/>
-        <w:outlineLvl w:val="1"/>
-        <w:rPr>
-          <w:b/>
-          <w:bCs/>
-          <w:lang w:val="es-AR" w:eastAsia="es-AR"/>
-        </w:rPr>
-      </w:pPr>
-      <w:r>
-        <w:rPr>
-          <w:b/>
-          <w:bCs/>
-          <w:lang w:val="es-AR" w:eastAsia="es-AR"/>
-        </w:rPr>
-        <w:t>Cálculo de Tasa pasiva promedio del Banco Central de la República Argentina</w:t>
-      </w:r>
-    </w:p>
-    <w:p>
-      <w:pPr>
-        <w:spacing w:line="360" w:lineRule="auto"/>
-        <w:rPr>
-          <w:color w:val="000000"/>
-          <w:lang w:eastAsia="es-AR"/>
-        </w:rPr>
-      </w:pPr>
-      <w:r>
-        <w:rPr>
-          <w:lang w:val="es-AR" w:eastAsia="es-AR"/>
-        </w:rPr>
-        <w:pict w14:anchorId="08E129EB">
-          <v:rect id="_x0000_i1027" style="width:0;height:.75pt" o:hralign="center" o:hrstd="t" o:hrnoshade="t" o:hr="t" fillcolor="black" stroked="f"/>
-        </w:pict>
-      </w:r>
-    </w:p>
-    <w:p>
-      <w:pPr>
-        <w:pStyle w:val="Prrafodelista"/>
-        <w:spacing w:line="360" w:lineRule="auto"/>
-        <w:ind w:left="0"/>
-        <w:rPr>
-          <w:color w:val="000000"/>
-          <w:lang w:eastAsia="es-AR"/>
-        </w:rPr>
-      </w:pPr>
-      <w:r>
-        <w:rPr>
-          <w:color w:val="000000"/>
-          <w:lang w:eastAsia="es-AR"/>
-        </w:rPr>
-        <w:t xml:space="preserve">Importe: </w:t>
-      </w:r>
-      <w:r>
-        <w:t xml:space="preserve">$1.032.212,53</w:t>
-      </w:r>
-      <w:r>
-        <w:rPr>
-          <w:color w:val="000000"/>
-          <w:lang w:eastAsia="es-AR"/>
-        </w:rPr>
-        <w:t xml:space="preserve"> </w:t>
-      </w:r>
-      <w:r>
-        <w:rPr>
-          <w:color w:val="000000"/>
-          <w:lang w:eastAsia="es-AR"/>
-        </w:rPr>
-        <w:br/>
-        <w:t xml:space="preserve">Desde el </w:t>
-      </w:r>
-      <w:r>
-        <w:t xml:space="preserve">07/07/2023 </w:t>
-      </w:r>
-      <w:r>
-        <w:rPr>
-          <w:color w:val="000000"/>
-          <w:lang w:eastAsia="es-AR"/>
-        </w:rPr>
-        <w:t xml:space="preserve">hasta el </w:t>
-      </w:r>
-      <w:r>
-        <w:t xml:space="preserve">13/03/2024</w:t>
-      </w:r>
-      <w:r>
-        <w:rPr>
-          <w:color w:val="000000"/>
-          <w:lang w:eastAsia="es-AR"/>
-        </w:rPr>
-        <w:br/>
-        <w:t>Tipo de cálculo: TASA PASIVA DEL B.C.R.A.</w:t>
-      </w:r>
-      <w:r>
-        <w:rPr>
-          <w:color w:val="000000"/>
-          <w:lang w:eastAsia="es-AR"/>
-        </w:rPr>
-        <w:br/>
-        <w:t xml:space="preserve">Interés: </w:t>
-      </w:r>
-      <w:r>
-        <w:rPr>
-          <w:color w:val="000000"/>
-          <w:lang w:eastAsia="es-AR"/>
-        </w:rPr>
-        <w:t xml:space="preserve">79,63%</w:t>
-      </w:r>
-      <w:r>
-        <w:rPr>
-          <w:color w:val="000000"/>
-          <w:lang w:eastAsia="es-AR"/>
-        </w:rPr>
-        <w:t xml:space="preserve"> = </w:t>
-      </w:r>
-      <w:r>
-        <w:rPr>
-          <w:color w:val="000000"/>
-          <w:lang w:eastAsia="es-AR"/>
-        </w:rPr>
-        <w:t xml:space="preserve">$821.970,49</w:t>
-      </w:r>
-      <w:r>
-        <w:rPr>
-          <w:color w:val="000000"/>
-          <w:lang w:eastAsia="es-AR"/>
-        </w:rPr>
-        <w:br/>
-        <w:t xml:space="preserve">TOTAL DE LA DEUDA AL </w:t>
-      </w:r>
-      <w:r>
-        <w:t xml:space="preserve">13/03/2024</w:t>
-      </w:r>
-      <w:r>
-        <w:rPr>
-          <w:color w:val="000000"/>
-          <w:lang w:eastAsia="es-AR"/>
-        </w:rPr>
-        <w:t xml:space="preserve">: </w:t>
-      </w:r>
-      <w:r>
-        <w:rPr>
-          <w:color w:val="000000"/>
-          <w:lang w:eastAsia="es-AR"/>
-        </w:rPr>
-        <w:t xml:space="preserve">$1.854.183,02</w:t>
-      </w:r>
-      <w:r>
-        <w:rPr>
-          <w:color w:val="000000"/>
-          <w:lang w:eastAsia="es-AR"/>
-        </w:rPr>
-        <w:t>.-</w:t>
-      </w:r>
-      <w:proofErr w:type="gramEnd"/>
-      <w:r>
-        <w:rPr>
-          <w:color w:val="000000"/>
-          <w:lang w:eastAsia="es-AR"/>
-        </w:rPr>
-        <w:t xml:space="preserve"> </w:t>
-      </w:r>
-    </w:p>
-    <w:p>
-      <w:pPr>
-        <w:pStyle w:val="Prrafodelista"/>
-        <w:spacing w:line="360" w:lineRule="auto"/>
-        <w:ind w:left="0"/>
-        <w:rPr>
-          <w:color w:val="000000"/>
-          <w:lang w:eastAsia="es-AR"/>
-        </w:rPr>
-      </w:pPr>
-    </w:p>
-    <w:p>
-      <w:pPr>
-        <w:pStyle w:val="Prrafodelista"/>
-        <w:spacing w:line="360" w:lineRule="auto"/>
-        <w:ind w:left="0" w:firstLine="1701"/>
-      </w:pPr>
-      <w:r>
-        <w:t>En consecuencia, la base para la regulación de honorarios por la sentencia de trance y remate debe ser de</w:t>
-      </w:r>
-      <w:r>
-        <w:t xml:space="preserve"> </w:t>
-      </w:r>
-      <w:r>
-        <w:rPr>
-          <w:color w:val="000000"/>
-          <w:lang w:eastAsia="es-AR"/>
-        </w:rPr>
-        <w:t xml:space="preserve">$1.854.183,02</w:t>
-      </w:r>
-      <w:r>
-        <w:t xml:space="preserve">; </w:t>
-      </w:r>
-      <w:r>
-        <w:t xml:space="preserve">denunciando que al </w:t>
-      </w:r>
-      <w:r>
-        <w:t xml:space="preserve">13/03/2024 </w:t>
-      </w:r>
-      <w:r>
-        <w:t xml:space="preserve">el Valor UMA </w:t>
-      </w:r>
-      <w:r>
-        <w:t xml:space="preserve">era de </w:t>
-      </w:r>
-      <w:r>
-        <w:t xml:space="preserve">$49.075,00</w:t>
-      </w:r>
-      <w:r>
-        <w:t xml:space="preserve"> </w:t>
-      </w:r>
-      <w:r>
-        <w:t xml:space="preserve">(conf. </w:t>
-      </w:r>
-      <w:r>
-        <w:t xml:space="preserve">Acordada 925/2024</w:t>
-      </w:r>
-      <w:proofErr w:type="gramStart"/>
-      <w:r>
-        <w:t>).</w:t>
-      </w:r>
+      </w:pPr>
       <w:r>
         <w:t xml:space="preserve"/>
       </w:r>
@@ -1653,462 +1263,6 @@
       </w:pPr>
       <w:r>
         <w:t xml:space="preserve"/>
-      </w:r>
-    </w:p>
-    <w:p>
-      <w:pPr>
-        <w:spacing w:line="360" w:lineRule="auto"/>
-        <w:rPr>
-          <w:color w:val="000000"/>
-          <w:lang w:eastAsia="es-AR"/>
-        </w:rPr>
-      </w:pPr>
-      <w:r>
-        <w:t xml:space="preserve"/>
-      </w:r>
-    </w:p>
-    <w:p>
-      <w:pPr>
-        <w:pStyle w:val="Prrafodelista"/>
-        <w:numPr>
-          <w:ilvl w:val="1"/>
-          <w:numId w:val="25"/>
-        </w:numPr>
-        <w:spacing w:line="360" w:lineRule="auto"/>
-        <w:ind w:left="0" w:firstLine="3130"/>
-        <w:jc w:val="both"/>
-        <w:rPr>
-          <w:color w:val="000000"/>
-          <w:lang w:eastAsia="es-AR"/>
-        </w:rPr>
-      </w:pPr>
-      <w:r>
-        <w:t xml:space="preserve">Por la ampliación planilla aprobada por la suma de</w:t>
-      </w:r>
-      <w:r>
-        <w:t xml:space="preserve"> $797.753,87</w:t>
-      </w:r>
-      <w:r>
-        <w:t xml:space="preserve">, corresponde actualizarla desde la fecha de cierre, </w:t>
-      </w:r>
-      <w:r>
-        <w:t xml:space="preserve">08/03/2024</w:t>
-      </w:r>
-      <w:r>
-        <w:t xml:space="preserve">, a la fecha de su aprobación, </w:t>
-      </w:r>
-      <w:r>
-        <w:t xml:space="preserve">29/05/2024</w:t>
-      </w:r>
-      <w:r>
-        <w:t>. Esto da como resultado</w:t>
-      </w:r>
-      <w:r>
-        <w:rPr>
-          <w:color w:val="000000"/>
-          <w:lang w:eastAsia="es-AR"/>
-        </w:rPr>
-        <w:t>:</w:t>
-      </w:r>
-    </w:p>
-    <w:p>
-      <w:pPr>
-        <w:pStyle w:val="Ttulo2"/>
-        <w:spacing w:before="160" w:beforeAutospacing="0" w:after="160" w:afterAutospacing="0" w:line="312" w:lineRule="atLeast"/>
-        <w:rPr>
-          <w:sz w:val="24"/>
-          <w:szCs w:val="24"/>
-        </w:rPr>
-      </w:pPr>
-      <w:r>
-        <w:rPr>
-          <w:sz w:val="24"/>
-          <w:szCs w:val="24"/>
-        </w:rPr>
-        <w:t>Cálculo de Tasa pasiva promedio del Banco Central de la República Argentina</w:t>
-      </w:r>
-    </w:p>
-    <w:p>
-      <w:r>
-        <w:pict w14:anchorId="505B3008">
-          <v:rect id="_x0000_i1028" style="width:0;height:.75pt" o:hralign="center" o:hrstd="t" o:hrnoshade="t" o:hr="t" fillcolor="black" stroked="f"/>
-        </w:pict>
-      </w:r>
-    </w:p>
-    <w:p>
-      <w:pPr>
-        <w:spacing w:line="360" w:lineRule="auto"/>
-      </w:pPr>
-      <w:r>
-        <w:t xml:space="preserve">Importe: </w:t>
-      </w:r>
-      <w:r>
-        <w:t xml:space="preserve">$797.753,87</w:t>
-      </w:r>
-      <w:r>
-        <w:br/>
-        <w:t xml:space="preserve">Desde el </w:t>
-      </w:r>
-      <w:r>
-        <w:t xml:space="preserve">08/03/2024</w:t>
-      </w:r>
-      <w:r>
-        <w:t xml:space="preserve"> hasta el</w:t>
-      </w:r>
-      <w:r>
-        <w:t xml:space="preserve"> 29/05/2024</w:t>
-      </w:r>
-      <w:r>
-        <w:br/>
-        <w:t>Tipo de cálculo: TASA PASIVA DEL B.C.R.A.</w:t>
-      </w:r>
-      <w:r>
-        <w:br/>
-        <w:t xml:space="preserve">Interés: </w:t>
-      </w:r>
-      <w:r>
-        <w:t xml:space="preserve">11,23%</w:t>
-      </w:r>
-      <w:r>
-        <w:t xml:space="preserve"> = </w:t>
-      </w:r>
-      <w:r>
-        <w:t xml:space="preserve">$89.620,40</w:t>
-      </w:r>
-      <w:r>
-        <w:br/>
-        <w:t xml:space="preserve">TOTAL DE LA DEUDA AL </w:t>
-      </w:r>
-      <w:r>
-        <w:t xml:space="preserve">29/05/2024</w:t>
-      </w:r>
-      <w:r>
-        <w:t xml:space="preserve">: </w:t>
-      </w:r>
-      <w:r>
-        <w:t xml:space="preserve">$887.374,27 </w:t>
-      </w:r>
-      <w:r>
-        <w:t xml:space="preserve">-</w:t>
-      </w:r>
-    </w:p>
-    <w:p>
-      <w:pPr>
-        <w:spacing w:line="360" w:lineRule="auto"/>
-        <w:ind w:firstLine="2410"/>
-        <w:jc w:val="both"/>
-      </w:pPr>
-      <w:r>
-        <w:t xml:space="preserve">En consecuencia, la base para la regulación de honorarios por la aprobación de la planilla ampliatoria debe ser de </w:t>
-      </w:r>
-      <w:r>
-        <w:t xml:space="preserve">$887.374,27 </w:t>
-      </w:r>
-      <w:r>
-        <w:t xml:space="preserve">denunciando que al </w:t>
-      </w:r>
-      <w:r>
-        <w:t xml:space="preserve">29/05/2024 </w:t>
-      </w:r>
-      <w:r>
-        <w:t xml:space="preserve">el Valor UMA </w:t>
-      </w:r>
-      <w:r>
-        <w:t xml:space="preserve">era de </w:t>
-      </w:r>
-      <w:r>
-        <w:t xml:space="preserve">$54.716,00 </w:t>
-      </w:r>
-      <w:r>
-        <w:t xml:space="preserve">(conf. </w:t>
-      </w:r>
-      <w:r>
-        <w:t xml:space="preserve">Acordada 1772/2024</w:t>
-      </w:r>
-      <w:r>
-        <w:t xml:space="preserve">)</w:t>
-      </w:r>
-      <w:r>
-        <w:t xml:space="preserve"> </w:t>
-      </w:r>
-    </w:p>
-    <w:p>
-      <w:pPr>
-        <w:spacing w:line="360" w:lineRule="auto"/>
-        <w:jc w:val="both"/>
-      </w:pPr>
-      <w:r>
-        <w:t xml:space="preserve"/>
-      </w:r>
-    </w:p>
-    <w:p>
-      <w:pPr>
-        <w:pStyle w:val="Prrafodelista"/>
-        <w:numPr>
-          <w:ilvl w:val="1"/>
-          <w:numId w:val="25"/>
-        </w:numPr>
-        <w:spacing w:line="360" w:lineRule="auto"/>
-        <w:ind w:left="0" w:firstLine="3130"/>
-        <w:jc w:val="both"/>
-      </w:pPr>
-      <w:r>
-        <w:t xml:space="preserve">Por la sentencia de trance y remate de fecha </w:t>
-      </w:r>
-      <w:proofErr w:type="gramStart"/>
-      <w:r>
-        <w:t xml:space="preserve">16/09/2024</w:t>
-      </w:r>
-      <w:r>
-        <w:t xml:space="preserve">, corresponde actualizar la suma de</w:t>
-      </w:r>
-      <w:r>
-        <w:t xml:space="preserve"> $797.753,87</w:t>
-      </w:r>
-      <w:r>
-        <w:t xml:space="preserve">, desde la fecha de aprobación de la planilla, </w:t>
-      </w:r>
-      <w:r>
-        <w:t xml:space="preserve">29/05/2024</w:t>
-      </w:r>
-      <w:r>
-        <w:t xml:space="preserve">, hasta la fecha de su efectivo pago que fue el </w:t>
-      </w:r>
-      <w:r>
-        <w:t xml:space="preserve">27/09/2024</w:t>
-      </w:r>
-      <w:r>
-        <w:t>. Esto da como resultado:</w:t>
-      </w:r>
-    </w:p>
-    <w:p>
-      <w:pPr>
-        <w:spacing w:line="360" w:lineRule="auto"/>
-        <w:jc w:val="both"/>
-      </w:pPr>
-    </w:p>
-    <w:p>
-      <w:pPr>
-        <w:spacing w:line="360" w:lineRule="auto"/>
-        <w:jc w:val="both"/>
-        <w:rPr>
-          <w:b/>
-          <w:bCs/>
-          <w:lang w:val="es-AR"/>
-        </w:rPr>
-      </w:pPr>
-      <w:r>
-        <w:rPr>
-          <w:b/>
-          <w:bCs/>
-          <w:lang w:val="es-AR"/>
-        </w:rPr>
-        <w:t>Cálculo de Tasa pasiva promedio del Banco Central de la República Argentina</w:t>
-      </w:r>
-    </w:p>
-    <w:p>
-      <w:pPr>
-        <w:spacing w:line="360" w:lineRule="auto"/>
-        <w:jc w:val="both"/>
-        <w:rPr>
-          <w:lang w:val="es-AR"/>
-        </w:rPr>
-      </w:pPr>
-      <w:r>
-        <w:rPr>
-          <w:lang w:val="es-AR"/>
-        </w:rPr>
-        <w:pict w14:anchorId="73DA4744">
-          <v:rect id="_x0000_i1029" style="width:0;height:.75pt" o:hralign="center" o:hrstd="t" o:hrnoshade="t" o:hr="t" fillcolor="black" stroked="f"/>
-        </w:pict>
-      </w:r>
-    </w:p>
-    <w:p>
-      <w:pPr>
-        <w:spacing w:line="360" w:lineRule="auto"/>
-        <w:rPr>
-          <w:lang w:val="es-AR"/>
-        </w:rPr>
-      </w:pPr>
-      <w:r>
-        <w:rPr>
-          <w:lang w:val="es-AR"/>
-        </w:rPr>
-        <w:t xml:space="preserve">Importe: </w:t>
-      </w:r>
-      <w:r>
-        <w:t xml:space="preserve">$797.753,87</w:t>
-      </w:r>
-      <w:r>
-        <w:rPr>
-          <w:lang w:val="es-AR"/>
-        </w:rPr>
-        <w:br/>
-        <w:t xml:space="preserve">Desde el </w:t>
-      </w:r>
-      <w:r>
-        <w:t xml:space="preserve">29/05/2024 </w:t>
-      </w:r>
-      <w:r>
-        <w:rPr>
-          <w:lang w:val="es-AR"/>
-        </w:rPr>
-        <w:t xml:space="preserve">hasta el </w:t>
-      </w:r>
-      <w:r>
-        <w:t xml:space="preserve">27/09/2024</w:t>
-      </w:r>
-      <w:r>
-        <w:rPr>
-          <w:lang w:val="es-AR"/>
-        </w:rPr>
-        <w:br/>
-        <w:t>Tipo de cálculo: TASA PASIVA DEL B.C.R.A.</w:t>
-      </w:r>
-      <w:r>
-        <w:rPr>
-          <w:lang w:val="es-AR"/>
-        </w:rPr>
-        <w:br/>
-        <w:t xml:space="preserve">Interés: </w:t>
-      </w:r>
-      <w:r>
-        <w:rPr>
-          <w:lang w:val="es-AR"/>
-        </w:rPr>
-        <w:t xml:space="preserve">9,59%</w:t>
-      </w:r>
-      <w:r>
-        <w:rPr>
-          <w:lang w:val="es-AR"/>
-        </w:rPr>
-        <w:t xml:space="preserve"> =</w:t>
-      </w:r>
-      <w:r>
-        <w:rPr>
-          <w:lang w:val="es-AR"/>
-        </w:rPr>
-        <w:t xml:space="preserve"> </w:t>
-      </w:r>
-      <w:r>
-        <w:rPr>
-          <w:lang w:val="es-AR"/>
-        </w:rPr>
-        <w:t xml:space="preserve">$76.517,87</w:t>
-      </w:r>
-      <w:r>
-        <w:rPr>
-          <w:lang w:val="es-AR"/>
-        </w:rPr>
-        <w:t xml:space="preserve"> </w:t>
-      </w:r>
-      <w:r>
-        <w:rPr>
-          <w:lang w:val="es-AR"/>
-        </w:rPr>
-        <w:br/>
-        <w:t xml:space="preserve">TOTAL DE LA DEUDA AL </w:t>
-      </w:r>
-      <w:r>
-        <w:t xml:space="preserve">27/09/2024</w:t>
-      </w:r>
-      <w:r>
-        <w:rPr>
-          <w:lang w:val="es-AR"/>
-        </w:rPr>
-        <w:t xml:space="preserve">: </w:t>
-      </w:r>
-      <w:r>
-        <w:rPr>
-          <w:lang w:val="es-AR"/>
-        </w:rPr>
-        <w:t xml:space="preserve">$874.271,74</w:t>
-      </w:r>
-      <w:r>
-        <w:rPr>
-          <w:lang w:val="es-AR"/>
-        </w:rPr>
-        <w:t xml:space="preserve">.-</w:t>
-      </w:r>
-      <w:proofErr w:type="gramEnd"/>
-    </w:p>
-    <w:p>
-      <w:pPr>
-        <w:spacing w:line="360" w:lineRule="auto"/>
-        <w:ind w:firstLine="2410"/>
-        <w:jc w:val="both"/>
-      </w:pPr>
-      <w:r>
-        <w:t xml:space="preserve">En consecuencia, la base para la regulación de honorarios por la sentencia de trance y remate debe ser de </w:t>
-      </w:r>
-      <w:r>
-        <w:rPr>
-          <w:lang w:val="es-AR"/>
-        </w:rPr>
-        <w:t xml:space="preserve">$874.271,74 </w:t>
-      </w:r>
-      <w:r>
-        <w:t xml:space="preserve">denunciando que al </w:t>
-      </w:r>
-      <w:r>
-        <w:t xml:space="preserve">27/09/2024 </w:t>
-      </w:r>
-      <w:r>
-        <w:t xml:space="preserve">el Valor UMA </w:t>
-      </w:r>
-      <w:r>
-        <w:t xml:space="preserve">era de </w:t>
-      </w:r>
-      <w:r>
-        <w:t xml:space="preserve">$60.779,00 </w:t>
-      </w:r>
-      <w:r>
-        <w:t xml:space="preserve">(conf. </w:t>
-      </w:r>
-      <w:r>
-        <w:t xml:space="preserve">Acordada 2375/2024</w:t>
-      </w:r>
-      <w:r>
-        <w:t xml:space="preserve">)</w:t>
-      </w:r>
-      <w:r>
-        <w:t xml:space="preserve"> </w:t>
-      </w:r>
-    </w:p>
-    <w:p>
-      <w:pPr>
-        <w:spacing w:line="360" w:lineRule="auto"/>
-        <w:jc w:val="both"/>
-      </w:pPr>
-      <w:r>
-        <w:t xml:space="preserve"/>
-      </w:r>
-    </w:p>
-    <w:p>
-      <w:pPr>
-        <w:pStyle w:val="Prrafodelista"/>
-        <w:numPr>
-          <w:ilvl w:val="1"/>
-          <w:numId w:val="25"/>
-        </w:numPr>
-        <w:spacing w:line="360" w:lineRule="auto"/>
-        <w:ind w:left="0" w:firstLine="3130"/>
-        <w:jc w:val="both"/>
-      </w:pPr>
-      <w:r>
-        <w:t xml:space="preserve">Por el recurso de apelación resuelto en fecha</w:t>
-      </w:r>
-      <w:r>
-        <w:t xml:space="preserve"> </w:t>
-      </w:r>
-      <w:r>
-        <w:t xml:space="preserve">17/10/2024 </w:t>
-      </w:r>
-      <w:r>
-        <w:t xml:space="preserve">la base del cálculo resulta igual a la del punto anterior, con aplicación del porcentaje dispuesto por el art. 30.</w:t>
-      </w:r>
-      <w:r>
-        <w:t xml:space="preserve"> </w:t>
       </w:r>
     </w:p>
     <w:p>

</xml_diff>

<commit_message>
cmabios en la regulacion y calculadora
</commit_message>
<xml_diff>
--- a/datos/regulacion/regulacion_final.docx
+++ b/datos/regulacion/regulacion_final.docx
@@ -50,21 +50,12 @@
           <w:lang w:val="es-AR"/>
         </w:rPr>
       </w:pPr>
-      <w:proofErr w:type="spellStart"/>
       <w:r>
         <w:rPr>
           <w:b/>
           <w:bCs/>
         </w:rPr>
-        <w:t>Ref</w:t>
-      </w:r>
-      <w:proofErr w:type="spellEnd"/>
-      <w:r>
-        <w:rPr>
-          <w:b/>
-          <w:bCs/>
-        </w:rPr>
-        <w:t>:</w:t>
+        <w:t>Ref:</w:t>
       </w:r>
       <w:r>
         <w:rPr>
@@ -72,7 +63,6 @@
         </w:rPr>
         <w:t xml:space="preserve"> </w:t>
       </w:r>
-      <w:proofErr w:type="gramStart"/>
       <w:r>
         <w:rPr>
           <w:b/>
@@ -95,43 +85,7 @@
           <w:bCs/>
           <w:lang w:val="es-AR"/>
         </w:rPr>
-        <w:t xml:space="preserve">c/ ANSES s/REAJUSTES VARIOS” </w:t>
-      </w:r>
-      <w:proofErr w:type="spellStart"/>
-      <w:r>
-        <w:rPr>
-          <w:b/>
-          <w:bCs/>
-          <w:lang w:val="es-AR"/>
-        </w:rPr>
-        <w:t>Expte</w:t>
-      </w:r>
-      <w:proofErr w:type="spellEnd"/>
-      <w:r>
-        <w:rPr>
-          <w:b/>
-          <w:bCs/>
-          <w:lang w:val="es-AR"/>
-        </w:rPr>
-        <w:t xml:space="preserve"> </w:t>
-      </w:r>
-      <w:proofErr w:type="spellStart"/>
-      <w:r>
-        <w:rPr>
-          <w:b/>
-          <w:bCs/>
-          <w:lang w:val="es-AR"/>
-        </w:rPr>
-        <w:t>Nº</w:t>
-      </w:r>
-      <w:proofErr w:type="spellEnd"/>
-      <w:r>
-        <w:rPr>
-          <w:b/>
-          <w:bCs/>
-          <w:lang w:val="es-AR"/>
-        </w:rPr>
-        <w:t xml:space="preserve"> </w:t>
+        <w:t xml:space="preserve">c/ ANSES s/REAJUSTES VARIOS” Expte Nº </w:t>
       </w:r>
       <w:r>
         <w:rPr>
@@ -182,15 +136,7 @@
         <w:t xml:space="preserve">, con domicilio procesal en calle </w:t>
       </w:r>
       <w:r>
-        <w:t xml:space="preserve">Belgrano </w:t>
-      </w:r>
-      <w:proofErr w:type="spellStart"/>
-      <w:r>
-        <w:t>Nº</w:t>
-      </w:r>
-      <w:proofErr w:type="spellEnd"/>
-      <w:r>
-        <w:t xml:space="preserve"> 1188 de esta ciudad de Salta</w:t>
+        <w:t>Belgrano Nº 1188 de esta ciudad de Salta</w:t>
       </w:r>
       <w:r>
         <w:t xml:space="preserve"> y domicilio electrónico bajo el CUIL 27266852806</w:t>
@@ -242,7 +188,7 @@
         <w:jc w:val="both"/>
       </w:pPr>
       <w:r>
-        <w:t xml:space="preserve">Aprobación de planilla de fecha 25/09/2022 por la suma de $682.323,00 con fecha de corte 01/09/2022. </w:t>
+        <w:t xml:space="preserve">Aprobación de planilla de fecha 25/07/2003 por la suma de $682.323,00 con fecha de corte 25/07/2003. </w:t>
       </w:r>
       <w:r>
         <w:t xml:space="preserve"> </w:t>
@@ -301,6 +247,30 @@
       <w:r>
         <w:t xml:space="preserve"/>
       </w:r>
+    </w:p>
+    <w:p>
+      <w:pPr>
+        <w:spacing w:line="360" w:lineRule="auto"/>
+        <w:jc w:val="both"/>
+      </w:pPr>
+      <w:r>
+        <w:t xml:space="preserve"/>
+      </w:r>
+    </w:p>
+    <w:p>
+      <w:pPr>
+        <w:spacing w:line="360" w:lineRule="auto"/>
+        <w:jc w:val="both"/>
+      </w:pPr>
+      <w:r>
+        <w:t xml:space="preserve"/>
+      </w:r>
+    </w:p>
+    <w:p>
+      <w:pPr>
+        <w:spacing w:line="360" w:lineRule="auto"/>
+        <w:jc w:val="both"/>
+      </w:pPr>
     </w:p>
     <w:p>
       <w:pPr>
@@ -355,22 +325,10 @@
         <w:jc w:val="both"/>
       </w:pPr>
       <w:r>
-        <w:t xml:space="preserve">Conforme surge de la </w:t>
-      </w:r>
-      <w:proofErr w:type="spellStart"/>
-      <w:r>
-        <w:t xml:space="preserve">documentacion</w:t>
-      </w:r>
-      <w:proofErr w:type="spellEnd"/>
-      <w:r>
-        <w:t xml:space="preserve"> que acompaño</w:t>
-      </w:r>
-      <w:r>
-        <w:t xml:space="preserve"> en fecha 25/09/2022 quedó aprobada la planilla de liquidación por capital e intereses, periodo 25/03/2007 al </w:t>
-      </w:r>
-      <w:proofErr w:type="gramStart"/>
-      <w:r>
-        <w:t xml:space="preserve">01/09/2022, por la suma total de $682.323,00. </w:t>
+        <w:t xml:space="preserve">Conforme surge de la documentacion que acompaño</w:t>
+      </w:r>
+      <w:r>
+        <w:t xml:space="preserve"> en fecha 25/07/2003 quedó aprobada la planilla de liquidación por capital e intereses, periodo 25/07/2003 al 25/07/2003, por la suma total de $682.323,00. </w:t>
       </w:r>
     </w:p>
     <w:p>
@@ -426,13 +384,40 @@
       <w:r>
         <w:t xml:space="preserve"/>
       </w:r>
+      <w:r>
+        <w:t xml:space="preserve"> </w:t>
+      </w:r>
+    </w:p>
+    <w:p>
+      <w:pPr>
+        <w:spacing w:line="360" w:lineRule="auto"/>
+        <w:jc w:val="both"/>
+      </w:pPr>
+      <w:r>
+        <w:t xml:space="preserve"/>
+      </w:r>
+    </w:p>
+    <w:p>
+      <w:pPr>
+        <w:spacing w:line="360" w:lineRule="auto"/>
+        <w:jc w:val="both"/>
+      </w:pPr>
+      <w:r>
+        <w:t xml:space="preserve"> </w:t>
+      </w:r>
+    </w:p>
+    <w:p>
+      <w:pPr>
+        <w:spacing w:line="360" w:lineRule="auto"/>
+        <w:jc w:val="both"/>
+      </w:pPr>
     </w:p>
     <w:p>
       <w:pPr>
         <w:pStyle w:val="Prrafodelista"/>
         <w:numPr>
           <w:ilvl w:val="0"/>
-          <w:numId w:val="4"/>
+          <w:numId w:val="29"/>
         </w:numPr>
         <w:spacing w:line="360" w:lineRule="auto"/>
         <w:jc w:val="both"/>
@@ -476,50 +461,10 @@
           <w:bCs/>
           <w:lang w:val="es-AR" w:eastAsia="en-US"/>
         </w:rPr>
-        <w:t xml:space="preserve">“INC. HONORARIOS EN AUTOS: RODAS DE NORDERA, DORA ALICIA c/ ANSES S/ REAJUSTES VARIOS” EXPTE. </w:t>
-      </w:r>
-      <w:proofErr w:type="spellStart"/>
-      <w:r>
-        <w:rPr>
-          <w:rFonts w:eastAsiaTheme="minorHAnsi"/>
-          <w:b/>
-          <w:bCs/>
-          <w:lang w:val="es-AR" w:eastAsia="en-US"/>
-        </w:rPr>
-        <w:t>Nº</w:t>
-      </w:r>
-      <w:proofErr w:type="spellEnd"/>
-      <w:r>
-        <w:rPr>
-          <w:rFonts w:eastAsiaTheme="minorHAnsi"/>
-          <w:b/>
-          <w:bCs/>
-          <w:lang w:val="es-AR" w:eastAsia="en-US"/>
-        </w:rPr>
-        <w:t xml:space="preserve"> FSA 15000732 /2009/1/CA1 (Juzgado Federal </w:t>
-      </w:r>
-      <w:proofErr w:type="spellStart"/>
-      <w:r>
-        <w:rPr>
-          <w:rFonts w:eastAsiaTheme="minorHAnsi"/>
-          <w:b/>
-          <w:bCs/>
-          <w:lang w:val="es-AR" w:eastAsia="en-US"/>
-        </w:rPr>
-        <w:t>Nº</w:t>
-      </w:r>
-      <w:proofErr w:type="spellEnd"/>
-      <w:r>
-        <w:rPr>
-          <w:rFonts w:eastAsiaTheme="minorHAnsi"/>
-          <w:b/>
-          <w:bCs/>
-          <w:lang w:val="es-AR" w:eastAsia="en-US"/>
-        </w:rPr>
-        <w:t xml:space="preserve"> 1 de Salta)</w:t>
-      </w:r>
-      <w:r>
-        <w:t>, el valor UMA a tenerse en cuenta es el que se encontraba vigente al momento del dictado de la resolución que aprueba la planilla u ordena llevar adelante la ejecución; en consecuencia, tenemos:</w:t>
+        <w:t>“INC. HONORARIOS EN AUTOS: RODAS DE NORDERA, DORA ALICIA c/ ANSES S/ REAJUSTES VARIOS” EXPTE. Nº FSA 15000732 /2009/1/CA1 (Juzgado Federal Nº 1 de Salta)</w:t>
+      </w:r>
+      <w:r>
+        <w:t xml:space="preserve">, el valor UMA a tenerse en cuenta es el que se encontraba vigente al momento del dictado de la resolución que aprueba la planilla u ordena llevar adelante la ejecución; en consecuencia, tenemos:</w:t>
       </w:r>
     </w:p>
     <w:p>
@@ -534,7 +479,7 @@
         <w:jc w:val="both"/>
       </w:pPr>
       <w:r>
-        <w:t xml:space="preserve">Por la primera planilla aprobada, y teniendo en cuenta lo dispuesto por el art. 22 y 24 de la ley 27.423, corresponde actualizar la planilla presentada con fecha de cierre 01/09/2022 al 25/09/2022 en que fue aprobada. Esto da como resultado: </w:t>
+        <w:t xml:space="preserve">Por la primera planilla aprobada, y teniendo en cuenta lo dispuesto por el art. 22 y 24 de la ley 27.423, corresponde actualizar la planilla presentada con fecha de cierre 25/07/2003 al 25/07/2003 en que fue aprobada. Esto da como resultado: </w:t>
       </w:r>
     </w:p>
     <w:p>
@@ -595,17 +540,13 @@
         <w:t xml:space="preserve">Desde el </w:t>
       </w:r>
       <w:r>
-        <w:t xml:space="preserve">01/09/2022 </w:t>
-      </w:r>
-      <w:r>
-        <w:t xml:space="preserve"> hasta</w:t>
-      </w:r>
-      <w:proofErr w:type="gramEnd"/>
-      <w:r>
-        <w:t xml:space="preserve"> el </w:t>
-      </w:r>
-      <w:r>
-        <w:t xml:space="preserve">25/09/2022</w:t>
+        <w:t xml:space="preserve">25/07/2003 </w:t>
+      </w:r>
+      <w:r>
+        <w:t xml:space="preserve"> hasta el </w:t>
+      </w:r>
+      <w:r>
+        <w:t xml:space="preserve">25/07/2003</w:t>
       </w:r>
       <w:r>
         <w:br/>
@@ -616,7 +557,7 @@
         <w:t xml:space="preserve">Interés: </w:t>
       </w:r>
       <w:r>
-        <w:t xml:space="preserve">53,48% </w:t>
+        <w:t xml:space="preserve">26,56% </w:t>
       </w:r>
       <w:r>
         <w:t xml:space="preserve">=  </w:t>
@@ -629,7 +570,7 @@
         <w:t xml:space="preserve">TOTAL DE LA DEUDA AL </w:t>
       </w:r>
       <w:r>
-        <w:t xml:space="preserve">25/09/2022</w:t>
+        <w:t xml:space="preserve">25/07/2003</w:t>
       </w:r>
       <w:r>
         <w:t xml:space="preserve">: </w:t>
@@ -638,7 +579,7 @@
         <w:t xml:space="preserve">$1.047.209,09</w:t>
       </w:r>
       <w:r>
-        <w:t>-</w:t>
+        <w:t xml:space="preserve">-</w:t>
       </w:r>
     </w:p>
     <w:p>
@@ -649,21 +590,20 @@
         <w:jc w:val="both"/>
       </w:pPr>
       <w:r>
-        <w:t xml:space="preserve">En consecuencia, la base para la regulación de honorarios por la aprobación de la planilla debe ser de $1.047.209,09 denunciando que al 25/09/2022 el Valor UMA </w:t>
+        <w:t xml:space="preserve">En consecuencia, la base para la regulación de honorarios por la aprobación de la planilla debe ser de $1.047.209,09 denunciando que al 25/07/2003 el Valor UMA </w:t>
       </w:r>
       <w:r>
         <w:t xml:space="preserve">era de </w:t>
       </w:r>
       <w:r>
-        <w:t xml:space="preserve">$10.400,00 </w:t>
+        <w:t xml:space="preserve">$1.350,00 </w:t>
       </w:r>
       <w:r>
         <w:t xml:space="preserve">(conf. </w:t>
       </w:r>
       <w:r>
-        <w:t xml:space="preserve">Acordada 25/2022</w:t>
-      </w:r>
-      <w:proofErr w:type="gramStart"/>
+        <w:t xml:space="preserve">Acordada 27/2018</w:t>
+      </w:r>
       <w:r>
         <w:t>)</w:t>
       </w:r>
@@ -673,20 +613,14 @@
       <w:r>
         <w:t>)</w:t>
       </w:r>
-      <w:proofErr w:type="gramEnd"/>
       <w:r>
         <w:t xml:space="preserve">, por lo que la planilla equivale a </w:t>
       </w:r>
       <w:r>
-        <w:t xml:space="preserve">100.69 </w:t>
-      </w:r>
-      <w:proofErr w:type="spellStart"/>
-      <w:r>
-        <w:t>uma</w:t>
-      </w:r>
-      <w:proofErr w:type="spellEnd"/>
-      <w:r>
-        <w:t xml:space="preserve"> ( monto /UMA)</w:t>
+        <w:t xml:space="preserve">775.71 </w:t>
+      </w:r>
+      <w:r>
+        <w:t>uma ( monto /UMA)</w:t>
       </w:r>
       <w:r>
         <w:t xml:space="preserve">. </w:t>
@@ -704,7 +638,7 @@
         <w:jc w:val="both"/>
       </w:pPr>
       <w:r>
-        <w:t xml:space="preserve">Con relación al rechazo del recurso de apelación presentado por ANSES, con costas a su cargo, la base del cálculo resulta igual a la del punto anterior, con aplicación del porcentaje dispuesto por el art. 30.</w:t>
+        <w:t>Con relación al rechazo del recurso de apelación presentado por ANSES, con costas a su cargo, la base del cálculo resulta igual a la del punto anterior, con aplicación del porcentaje dispuesto por el art. 30.</w:t>
       </w:r>
     </w:p>
     <w:p>
@@ -775,10 +709,46 @@
     </w:p>
     <w:p>
       <w:pPr>
+        <w:spacing w:line="360" w:lineRule="auto"/>
+        <w:rPr>
+          <w:color w:val="000000"/>
+          <w:lang w:eastAsia="es-AR"/>
+        </w:rPr>
+      </w:pPr>
+      <w:r>
+        <w:t xml:space="preserve"/>
+      </w:r>
+    </w:p>
+    <w:p>
+      <w:pPr>
+        <w:spacing w:line="360" w:lineRule="auto"/>
+        <w:jc w:val="both"/>
+      </w:pPr>
+      <w:r>
+        <w:t xml:space="preserve"/>
+      </w:r>
+    </w:p>
+    <w:p>
+      <w:pPr>
+        <w:spacing w:line="360" w:lineRule="auto"/>
+        <w:jc w:val="both"/>
+      </w:pPr>
+      <w:r>
+        <w:t xml:space="preserve"/>
+      </w:r>
+    </w:p>
+    <w:p>
+      <w:pPr>
+        <w:spacing w:line="360" w:lineRule="auto"/>
+        <w:jc w:val="both"/>
+      </w:pPr>
+    </w:p>
+    <w:p>
+      <w:pPr>
         <w:pStyle w:val="Prrafodelista"/>
         <w:numPr>
           <w:ilvl w:val="0"/>
-          <w:numId w:val="4"/>
+          <w:numId w:val="29"/>
         </w:numPr>
         <w:spacing w:line="360" w:lineRule="auto"/>
         <w:ind w:left="0" w:firstLine="709"/>
@@ -802,7 +772,7 @@
         <w:pStyle w:val="Prrafodelista"/>
         <w:numPr>
           <w:ilvl w:val="0"/>
-          <w:numId w:val="4"/>
+          <w:numId w:val="29"/>
         </w:numPr>
         <w:spacing w:line="360" w:lineRule="auto"/>
         <w:ind w:left="0" w:firstLine="709"/>
@@ -835,13 +805,8 @@
       <w:r>
         <w:t xml:space="preserve"> “</w:t>
       </w:r>
-      <w:proofErr w:type="spellStart"/>
-      <w:r>
-        <w:t>Kechiyan</w:t>
-      </w:r>
-      <w:proofErr w:type="spellEnd"/>
-      <w:r>
-        <w:t>, Inés Silvia</w:t>
+      <w:r>
+        <w:t>Kechiyan, Inés Silvia</w:t>
       </w:r>
       <w:r>
         <w:t>”</w:t>
@@ -862,13 +827,8 @@
         <w:t xml:space="preserve">todas las etapas se desarrollaron </w:t>
       </w:r>
       <w:r>
-        <w:t xml:space="preserve">en vigencia de la ley </w:t>
-      </w:r>
-      <w:proofErr w:type="spellStart"/>
-      <w:r>
-        <w:t>N°</w:t>
-      </w:r>
-      <w:proofErr w:type="spellEnd"/>
+        <w:t>en vigencia de la ley N°</w:t>
+      </w:r>
       <w:r>
         <w:t xml:space="preserve"> 27.423</w:t>
       </w:r>
@@ -881,7 +841,7 @@
         <w:pStyle w:val="Prrafodelista"/>
         <w:numPr>
           <w:ilvl w:val="0"/>
-          <w:numId w:val="4"/>
+          <w:numId w:val="29"/>
         </w:numPr>
         <w:spacing w:line="360" w:lineRule="auto"/>
         <w:ind w:left="0" w:firstLine="709"/>
@@ -951,15 +911,7 @@
         <w:t>la actualización del monto aprobado por los intereses</w:t>
       </w:r>
       <w:r>
-        <w:t xml:space="preserve"> a tasa pasiva que fue notablemente inferior a la suba del </w:t>
-      </w:r>
-      <w:proofErr w:type="spellStart"/>
-      <w:r>
-        <w:t>Uma</w:t>
-      </w:r>
-      <w:proofErr w:type="spellEnd"/>
-      <w:r>
-        <w:t>, conforme lo acredito con la liquidación que adjunto.</w:t>
+        <w:t xml:space="preserve"> a tasa pasiva que fue notablemente inferior a la suba del Uma, conforme lo acredito con la liquidación que adjunto.</w:t>
       </w:r>
     </w:p>
     <w:p>
@@ -967,7 +919,7 @@
         <w:pStyle w:val="Prrafodelista"/>
         <w:numPr>
           <w:ilvl w:val="0"/>
-          <w:numId w:val="4"/>
+          <w:numId w:val="29"/>
         </w:numPr>
         <w:spacing w:line="360" w:lineRule="auto"/>
         <w:ind w:left="0" w:firstLine="709"/>
@@ -997,7 +949,7 @@
         <w:pStyle w:val="Prrafodelista"/>
         <w:numPr>
           <w:ilvl w:val="0"/>
-          <w:numId w:val="4"/>
+          <w:numId w:val="29"/>
         </w:numPr>
         <w:spacing w:line="360" w:lineRule="auto"/>
         <w:ind w:left="0" w:firstLine="709"/>
@@ -1022,15 +974,7 @@
         <w:t>regular los honorarios</w:t>
       </w:r>
       <w:r>
-        <w:t xml:space="preserve"> contraria el art 1, 14bis,16,17,18, 33, 75 </w:t>
-      </w:r>
-      <w:proofErr w:type="spellStart"/>
-      <w:r>
-        <w:t>inc</w:t>
-      </w:r>
-      <w:proofErr w:type="spellEnd"/>
-      <w:r>
-        <w:t xml:space="preserve"> 19,22 y 23 de la CN por cuanto afecta el derecho a tener </w:t>
+        <w:t xml:space="preserve"> contraria el art 1, 14bis,16,17,18, 33, 75 inc 19,22 y 23 de la CN por cuanto afecta el derecho a tener </w:t>
       </w:r>
       <w:r>
         <w:t>una remuneración integral</w:t>
@@ -1044,7 +988,7 @@
         <w:pStyle w:val="Prrafodelista"/>
         <w:numPr>
           <w:ilvl w:val="0"/>
-          <w:numId w:val="4"/>
+          <w:numId w:val="29"/>
         </w:numPr>
         <w:spacing w:line="360" w:lineRule="auto"/>
         <w:ind w:left="0" w:firstLine="709"/>
@@ -1077,15 +1021,7 @@
         <w:t xml:space="preserve">solicito se de intervención de las presentes actuaciones a la Caja de Seguridad Social para Abogados </w:t>
       </w:r>
       <w:r>
-        <w:t xml:space="preserve">con domicilio real en Avda. Sarmiento </w:t>
-      </w:r>
-      <w:proofErr w:type="spellStart"/>
-      <w:r>
-        <w:t>N°</w:t>
-      </w:r>
-      <w:proofErr w:type="spellEnd"/>
-      <w:r>
-        <w:t xml:space="preserve"> 308/302, Cuil 30-51872348-7 </w:t>
+        <w:t xml:space="preserve">con domicilio real en Avda. Sarmiento N° 308/302, Cuil 30-51872348-7 </w:t>
       </w:r>
       <w:r>
         <w:t>a los efectos que correspondan.</w:t>
@@ -1338,6 +1274,129 @@
 <file path=word/numbering.xml><?xml version="1.0" encoding="utf-8"?>
 <w:numbering xmlns:wpc="http://schemas.microsoft.com/office/word/2010/wordprocessingCanvas" xmlns:cx="http://schemas.microsoft.com/office/drawing/2014/chartex" xmlns:cx1="http://schemas.microsoft.com/office/drawing/2015/9/8/chartex" xmlns:cx2="http://schemas.microsoft.com/office/drawing/2015/10/21/chartex" xmlns:cx3="http://schemas.microsoft.com/office/drawing/2016/5/9/chartex" xmlns:cx4="http://schemas.microsoft.com/office/drawing/2016/5/10/chartex" xmlns:cx5="http://schemas.microsoft.com/office/drawing/2016/5/11/chartex" xmlns:cx6="http://schemas.microsoft.com/office/drawing/2016/5/12/chartex" xmlns:cx7="http://schemas.microsoft.com/office/drawing/2016/5/13/chartex" xmlns:cx8="http://schemas.microsoft.com/office/drawing/2016/5/14/chartex" xmlns:mc="http://schemas.openxmlformats.org/markup-compatibility/2006" xmlns:aink="http://schemas.microsoft.com/office/drawing/2016/ink" xmlns:am3d="http://schemas.microsoft.com/office/drawing/2017/model3d" xmlns:o="urn:schemas-microsoft-com:office:office" xmlns:oel="http://schemas.microsoft.com/office/2019/extlst" xmlns:r="http://schemas.openxmlformats.org/officeDocument/2006/relationships" xmlns:m="http://schemas.openxmlformats.org/officeDocument/2006/math" xmlns:v="urn:schemas-microsoft-com:vml" xmlns:wp14="http://schemas.microsoft.com/office/word/2010/wordprocessingDrawing" xmlns:wp="http://schemas.openxmlformats.org/drawingml/2006/wordprocessingDrawing" xmlns:w10="urn:schemas-microsoft-com:office:word" xmlns:w="http://schemas.openxmlformats.org/wordprocessingml/2006/main" xmlns:w14="http://schemas.microsoft.com/office/word/2010/wordml" xmlns:w15="http://schemas.microsoft.com/office/word/2012/wordml" xmlns:w16cex="http://schemas.microsoft.com/office/word/2018/wordml/cex" xmlns:w16cid="http://schemas.microsoft.com/office/word/2016/wordml/cid" xmlns:w16="http://schemas.microsoft.com/office/word/2018/wordml" xmlns:w16du="http://schemas.microsoft.com/office/word/2023/wordml/word16du" xmlns:w16sdtdh="http://schemas.microsoft.com/office/word/2020/wordml/sdtdatahash" xmlns:w16se="http://schemas.microsoft.com/office/word/2015/wordml/symex" xmlns:wpg="http://schemas.microsoft.com/office/word/2010/wordprocessingGroup" xmlns:wpi="http://schemas.microsoft.com/office/word/2010/wordprocessingInk" xmlns:wne="http://schemas.microsoft.com/office/word/2006/wordml" xmlns:wps="http://schemas.microsoft.com/office/word/2010/wordprocessingShape" mc:Ignorable="w14 w15 w16se w16cid w16 w16cex w16sdtdh w16du wp14">
   <w:abstractNum w:abstractNumId="0" w15:restartNumberingAfterBreak="0">
+    <w:nsid w:val="037D74FF"/>
+    <w:multiLevelType w:val="multilevel"/>
+    <w:tmpl w:val="37285168"/>
+    <w:lvl w:ilvl="0">
+      <w:start w:val="1"/>
+      <w:numFmt w:val="decimal"/>
+      <w:lvlText w:val="%1."/>
+      <w:lvlJc w:val="left"/>
+      <w:pPr>
+        <w:ind w:left="2791" w:hanging="360"/>
+      </w:pPr>
+      <w:rPr>
+        <w:rFonts w:hint="default"/>
+        <w:b/>
+        <w:bCs/>
+      </w:rPr>
+    </w:lvl>
+    <w:lvl w:ilvl="1">
+      <w:start w:val="1"/>
+      <w:numFmt w:val="decimal"/>
+      <w:isLgl/>
+      <w:lvlText w:val="%1.%2."/>
+      <w:lvlJc w:val="left"/>
+      <w:pPr>
+        <w:ind w:left="3338" w:hanging="360"/>
+      </w:pPr>
+      <w:rPr>
+        <w:rFonts w:hint="default"/>
+      </w:rPr>
+    </w:lvl>
+    <w:lvl w:ilvl="2">
+      <w:start w:val="1"/>
+      <w:numFmt w:val="decimal"/>
+      <w:isLgl/>
+      <w:lvlText w:val="%1.%2.%3."/>
+      <w:lvlJc w:val="left"/>
+      <w:pPr>
+        <w:ind w:left="3151" w:hanging="720"/>
+      </w:pPr>
+      <w:rPr>
+        <w:rFonts w:hint="default"/>
+      </w:rPr>
+    </w:lvl>
+    <w:lvl w:ilvl="3">
+      <w:start w:val="1"/>
+      <w:numFmt w:val="decimal"/>
+      <w:isLgl/>
+      <w:lvlText w:val="%1.%2.%3.%4."/>
+      <w:lvlJc w:val="left"/>
+      <w:pPr>
+        <w:ind w:left="3151" w:hanging="720"/>
+      </w:pPr>
+      <w:rPr>
+        <w:rFonts w:hint="default"/>
+      </w:rPr>
+    </w:lvl>
+    <w:lvl w:ilvl="4">
+      <w:start w:val="1"/>
+      <w:numFmt w:val="decimal"/>
+      <w:isLgl/>
+      <w:lvlText w:val="%1.%2.%3.%4.%5."/>
+      <w:lvlJc w:val="left"/>
+      <w:pPr>
+        <w:ind w:left="3511" w:hanging="1080"/>
+      </w:pPr>
+      <w:rPr>
+        <w:rFonts w:hint="default"/>
+      </w:rPr>
+    </w:lvl>
+    <w:lvl w:ilvl="5">
+      <w:start w:val="1"/>
+      <w:numFmt w:val="decimal"/>
+      <w:isLgl/>
+      <w:lvlText w:val="%1.%2.%3.%4.%5.%6."/>
+      <w:lvlJc w:val="left"/>
+      <w:pPr>
+        <w:ind w:left="3511" w:hanging="1080"/>
+      </w:pPr>
+      <w:rPr>
+        <w:rFonts w:hint="default"/>
+      </w:rPr>
+    </w:lvl>
+    <w:lvl w:ilvl="6">
+      <w:start w:val="1"/>
+      <w:numFmt w:val="decimal"/>
+      <w:isLgl/>
+      <w:lvlText w:val="%1.%2.%3.%4.%5.%6.%7."/>
+      <w:lvlJc w:val="left"/>
+      <w:pPr>
+        <w:ind w:left="3871" w:hanging="1440"/>
+      </w:pPr>
+      <w:rPr>
+        <w:rFonts w:hint="default"/>
+      </w:rPr>
+    </w:lvl>
+    <w:lvl w:ilvl="7">
+      <w:start w:val="1"/>
+      <w:numFmt w:val="decimal"/>
+      <w:isLgl/>
+      <w:lvlText w:val="%1.%2.%3.%4.%5.%6.%7.%8."/>
+      <w:lvlJc w:val="left"/>
+      <w:pPr>
+        <w:ind w:left="3871" w:hanging="1440"/>
+      </w:pPr>
+      <w:rPr>
+        <w:rFonts w:hint="default"/>
+      </w:rPr>
+    </w:lvl>
+    <w:lvl w:ilvl="8">
+      <w:start w:val="1"/>
+      <w:numFmt w:val="decimal"/>
+      <w:isLgl/>
+      <w:lvlText w:val="%1.%2.%3.%4.%5.%6.%7.%8.%9."/>
+      <w:lvlJc w:val="left"/>
+      <w:pPr>
+        <w:ind w:left="4231" w:hanging="1800"/>
+      </w:pPr>
+      <w:rPr>
+        <w:rFonts w:hint="default"/>
+      </w:rPr>
+    </w:lvl>
+  </w:abstractNum>
+  <w:abstractNum w:abstractNumId="1" w15:restartNumberingAfterBreak="0">
     <w:nsid w:val="04044246"/>
     <w:multiLevelType w:val="hybridMultilevel"/>
     <w:tmpl w:val="E4A0842E"/>
@@ -1426,7 +1485,7 @@
       </w:pPr>
     </w:lvl>
   </w:abstractNum>
-  <w:abstractNum w:abstractNumId="1" w15:restartNumberingAfterBreak="0">
+  <w:abstractNum w:abstractNumId="2" w15:restartNumberingAfterBreak="0">
     <w:nsid w:val="04A86325"/>
     <w:multiLevelType w:val="hybridMultilevel"/>
     <w:tmpl w:val="019C0A44"/>
@@ -1515,7 +1574,7 @@
       </w:pPr>
     </w:lvl>
   </w:abstractNum>
-  <w:abstractNum w:abstractNumId="2" w15:restartNumberingAfterBreak="0">
+  <w:abstractNum w:abstractNumId="3" w15:restartNumberingAfterBreak="0">
     <w:nsid w:val="09F94A26"/>
     <w:multiLevelType w:val="hybridMultilevel"/>
     <w:tmpl w:val="3D1236AC"/>
@@ -1605,7 +1664,7 @@
       </w:pPr>
     </w:lvl>
   </w:abstractNum>
-  <w:abstractNum w:abstractNumId="3" w15:restartNumberingAfterBreak="0">
+  <w:abstractNum w:abstractNumId="4" w15:restartNumberingAfterBreak="0">
     <w:nsid w:val="12810BE5"/>
     <w:multiLevelType w:val="hybridMultilevel"/>
     <w:tmpl w:val="233C23E8"/>
@@ -1694,7 +1753,7 @@
       </w:pPr>
     </w:lvl>
   </w:abstractNum>
-  <w:abstractNum w:abstractNumId="4" w15:restartNumberingAfterBreak="0">
+  <w:abstractNum w:abstractNumId="5" w15:restartNumberingAfterBreak="0">
     <w:nsid w:val="16E5746C"/>
     <w:multiLevelType w:val="multilevel"/>
     <w:tmpl w:val="58261A86"/>
@@ -1807,7 +1866,7 @@
       </w:rPr>
     </w:lvl>
   </w:abstractNum>
-  <w:abstractNum w:abstractNumId="5" w15:restartNumberingAfterBreak="0">
+  <w:abstractNum w:abstractNumId="6" w15:restartNumberingAfterBreak="0">
     <w:nsid w:val="1C824D41"/>
     <w:multiLevelType w:val="hybridMultilevel"/>
     <w:tmpl w:val="83087026"/>
@@ -1896,7 +1955,120 @@
       </w:pPr>
     </w:lvl>
   </w:abstractNum>
-  <w:abstractNum w:abstractNumId="6" w15:restartNumberingAfterBreak="0">
+  <w:abstractNum w:abstractNumId="7" w15:restartNumberingAfterBreak="0">
+    <w:nsid w:val="21305D3E"/>
+    <w:multiLevelType w:val="multilevel"/>
+    <w:tmpl w:val="B7EC9234"/>
+    <w:lvl w:ilvl="0">
+      <w:start w:val="2"/>
+      <w:numFmt w:val="decimal"/>
+      <w:lvlText w:val="%1."/>
+      <w:lvlJc w:val="left"/>
+      <w:pPr>
+        <w:ind w:left="360" w:hanging="360"/>
+      </w:pPr>
+      <w:rPr>
+        <w:rFonts w:hint="default"/>
+      </w:rPr>
+    </w:lvl>
+    <w:lvl w:ilvl="1">
+      <w:start w:val="9"/>
+      <w:numFmt w:val="decimal"/>
+      <w:lvlText w:val="%1.%2."/>
+      <w:lvlJc w:val="left"/>
+      <w:pPr>
+        <w:ind w:left="3338" w:hanging="360"/>
+      </w:pPr>
+      <w:rPr>
+        <w:rFonts w:hint="default"/>
+      </w:rPr>
+    </w:lvl>
+    <w:lvl w:ilvl="2">
+      <w:start w:val="1"/>
+      <w:numFmt w:val="decimal"/>
+      <w:lvlText w:val="%1.%2.%3."/>
+      <w:lvlJc w:val="left"/>
+      <w:pPr>
+        <w:ind w:left="6676" w:hanging="720"/>
+      </w:pPr>
+      <w:rPr>
+        <w:rFonts w:hint="default"/>
+      </w:rPr>
+    </w:lvl>
+    <w:lvl w:ilvl="3">
+      <w:start w:val="1"/>
+      <w:numFmt w:val="decimal"/>
+      <w:lvlText w:val="%1.%2.%3.%4."/>
+      <w:lvlJc w:val="left"/>
+      <w:pPr>
+        <w:ind w:left="9654" w:hanging="720"/>
+      </w:pPr>
+      <w:rPr>
+        <w:rFonts w:hint="default"/>
+      </w:rPr>
+    </w:lvl>
+    <w:lvl w:ilvl="4">
+      <w:start w:val="1"/>
+      <w:numFmt w:val="decimal"/>
+      <w:lvlText w:val="%1.%2.%3.%4.%5."/>
+      <w:lvlJc w:val="left"/>
+      <w:pPr>
+        <w:ind w:left="12992" w:hanging="1080"/>
+      </w:pPr>
+      <w:rPr>
+        <w:rFonts w:hint="default"/>
+      </w:rPr>
+    </w:lvl>
+    <w:lvl w:ilvl="5">
+      <w:start w:val="1"/>
+      <w:numFmt w:val="decimal"/>
+      <w:lvlText w:val="%1.%2.%3.%4.%5.%6."/>
+      <w:lvlJc w:val="left"/>
+      <w:pPr>
+        <w:ind w:left="15970" w:hanging="1080"/>
+      </w:pPr>
+      <w:rPr>
+        <w:rFonts w:hint="default"/>
+      </w:rPr>
+    </w:lvl>
+    <w:lvl w:ilvl="6">
+      <w:start w:val="1"/>
+      <w:numFmt w:val="decimal"/>
+      <w:lvlText w:val="%1.%2.%3.%4.%5.%6.%7."/>
+      <w:lvlJc w:val="left"/>
+      <w:pPr>
+        <w:ind w:left="19308" w:hanging="1440"/>
+      </w:pPr>
+      <w:rPr>
+        <w:rFonts w:hint="default"/>
+      </w:rPr>
+    </w:lvl>
+    <w:lvl w:ilvl="7">
+      <w:start w:val="1"/>
+      <w:numFmt w:val="decimal"/>
+      <w:lvlText w:val="%1.%2.%3.%4.%5.%6.%7.%8."/>
+      <w:lvlJc w:val="left"/>
+      <w:pPr>
+        <w:ind w:left="22286" w:hanging="1440"/>
+      </w:pPr>
+      <w:rPr>
+        <w:rFonts w:hint="default"/>
+      </w:rPr>
+    </w:lvl>
+    <w:lvl w:ilvl="8">
+      <w:start w:val="1"/>
+      <w:numFmt w:val="decimal"/>
+      <w:lvlText w:val="%1.%2.%3.%4.%5.%6.%7.%8.%9."/>
+      <w:lvlJc w:val="left"/>
+      <w:pPr>
+        <w:ind w:left="25624" w:hanging="1800"/>
+      </w:pPr>
+      <w:rPr>
+        <w:rFonts w:hint="default"/>
+      </w:rPr>
+    </w:lvl>
+  </w:abstractNum>
+  <w:abstractNum w:abstractNumId="8" w15:restartNumberingAfterBreak="0">
     <w:nsid w:val="259B594E"/>
     <w:multiLevelType w:val="hybridMultilevel"/>
     <w:tmpl w:val="A26EDF94"/>
@@ -2009,7 +2181,7 @@
       </w:rPr>
     </w:lvl>
   </w:abstractNum>
-  <w:abstractNum w:abstractNumId="7" w15:restartNumberingAfterBreak="0">
+  <w:abstractNum w:abstractNumId="9" w15:restartNumberingAfterBreak="0">
     <w:nsid w:val="28D478FD"/>
     <w:multiLevelType w:val="multilevel"/>
     <w:tmpl w:val="89E44F9A"/>
@@ -2130,7 +2302,7 @@
       </w:rPr>
     </w:lvl>
   </w:abstractNum>
-  <w:abstractNum w:abstractNumId="8" w15:restartNumberingAfterBreak="0">
+  <w:abstractNum w:abstractNumId="10" w15:restartNumberingAfterBreak="0">
     <w:nsid w:val="29DA535D"/>
     <w:multiLevelType w:val="hybridMultilevel"/>
     <w:tmpl w:val="D2DE240A"/>
@@ -2243,7 +2415,7 @@
       </w:rPr>
     </w:lvl>
   </w:abstractNum>
-  <w:abstractNum w:abstractNumId="9" w15:restartNumberingAfterBreak="0">
+  <w:abstractNum w:abstractNumId="11" w15:restartNumberingAfterBreak="0">
     <w:nsid w:val="2F895844"/>
     <w:multiLevelType w:val="hybridMultilevel"/>
     <w:tmpl w:val="2558EA6C"/>
@@ -2332,7 +2504,7 @@
       </w:pPr>
     </w:lvl>
   </w:abstractNum>
-  <w:abstractNum w:abstractNumId="10" w15:restartNumberingAfterBreak="0">
+  <w:abstractNum w:abstractNumId="12" w15:restartNumberingAfterBreak="0">
     <w:nsid w:val="3791621D"/>
     <w:multiLevelType w:val="hybridMultilevel"/>
     <w:tmpl w:val="7FD469EC"/>
@@ -2418,7 +2590,7 @@
       </w:pPr>
     </w:lvl>
   </w:abstractNum>
-  <w:abstractNum w:abstractNumId="11" w15:restartNumberingAfterBreak="0">
+  <w:abstractNum w:abstractNumId="13" w15:restartNumberingAfterBreak="0">
     <w:nsid w:val="3A504BC6"/>
     <w:multiLevelType w:val="multilevel"/>
     <w:tmpl w:val="45089ACA"/>
@@ -2531,7 +2703,7 @@
       </w:rPr>
     </w:lvl>
   </w:abstractNum>
-  <w:abstractNum w:abstractNumId="12" w15:restartNumberingAfterBreak="0">
+  <w:abstractNum w:abstractNumId="14" w15:restartNumberingAfterBreak="0">
     <w:nsid w:val="3B475607"/>
     <w:multiLevelType w:val="hybridMultilevel"/>
     <w:tmpl w:val="3AECFEDA"/>
@@ -2617,7 +2789,7 @@
       </w:pPr>
     </w:lvl>
   </w:abstractNum>
-  <w:abstractNum w:abstractNumId="13" w15:restartNumberingAfterBreak="0">
+  <w:abstractNum w:abstractNumId="15" w15:restartNumberingAfterBreak="0">
     <w:nsid w:val="3DEE2174"/>
     <w:multiLevelType w:val="multilevel"/>
     <w:tmpl w:val="31ACE068"/>
@@ -2730,7 +2902,7 @@
       </w:rPr>
     </w:lvl>
   </w:abstractNum>
-  <w:abstractNum w:abstractNumId="14" w15:restartNumberingAfterBreak="0">
+  <w:abstractNum w:abstractNumId="16" w15:restartNumberingAfterBreak="0">
     <w:nsid w:val="4CC149EF"/>
     <w:multiLevelType w:val="hybridMultilevel"/>
     <w:tmpl w:val="561E523E"/>
@@ -2816,7 +2988,7 @@
       </w:pPr>
     </w:lvl>
   </w:abstractNum>
-  <w:abstractNum w:abstractNumId="15" w15:restartNumberingAfterBreak="0">
+  <w:abstractNum w:abstractNumId="17" w15:restartNumberingAfterBreak="0">
     <w:nsid w:val="519E5813"/>
     <w:multiLevelType w:val="hybridMultilevel"/>
     <w:tmpl w:val="CEC84F4E"/>
@@ -2905,7 +3077,243 @@
       </w:pPr>
     </w:lvl>
   </w:abstractNum>
-  <w:abstractNum w:abstractNumId="16" w15:restartNumberingAfterBreak="0">
+  <w:abstractNum w:abstractNumId="18" w15:restartNumberingAfterBreak="0">
+    <w:nsid w:val="58B73174"/>
+    <w:multiLevelType w:val="multilevel"/>
+    <w:tmpl w:val="31ACE068"/>
+    <w:lvl w:ilvl="0">
+      <w:start w:val="3"/>
+      <w:numFmt w:val="decimal"/>
+      <w:lvlText w:val="%1."/>
+      <w:lvlJc w:val="left"/>
+      <w:pPr>
+        <w:ind w:left="384" w:hanging="384"/>
+      </w:pPr>
+      <w:rPr>
+        <w:rFonts w:hint="default"/>
+      </w:rPr>
+    </w:lvl>
+    <w:lvl w:ilvl="1">
+      <w:start w:val="1"/>
+      <w:numFmt w:val="decimal"/>
+      <w:lvlText w:val="%1.%2)"/>
+      <w:lvlJc w:val="left"/>
+      <w:pPr>
+        <w:ind w:left="3981" w:hanging="720"/>
+      </w:pPr>
+      <w:rPr>
+        <w:rFonts w:hint="default"/>
+      </w:rPr>
+    </w:lvl>
+    <w:lvl w:ilvl="2">
+      <w:start w:val="1"/>
+      <w:numFmt w:val="decimal"/>
+      <w:lvlText w:val="%1.%2)%3."/>
+      <w:lvlJc w:val="left"/>
+      <w:pPr>
+        <w:ind w:left="6980" w:hanging="720"/>
+      </w:pPr>
+      <w:rPr>
+        <w:rFonts w:hint="default"/>
+      </w:rPr>
+    </w:lvl>
+    <w:lvl w:ilvl="3">
+      <w:start w:val="1"/>
+      <w:numFmt w:val="decimal"/>
+      <w:lvlText w:val="%1.%2)%3.%4."/>
+      <w:lvlJc w:val="left"/>
+      <w:pPr>
+        <w:ind w:left="10470" w:hanging="1080"/>
+      </w:pPr>
+      <w:rPr>
+        <w:rFonts w:hint="default"/>
+      </w:rPr>
+    </w:lvl>
+    <w:lvl w:ilvl="4">
+      <w:start w:val="1"/>
+      <w:numFmt w:val="decimal"/>
+      <w:lvlText w:val="%1.%2)%3.%4.%5."/>
+      <w:lvlJc w:val="left"/>
+      <w:pPr>
+        <w:ind w:left="13600" w:hanging="1080"/>
+      </w:pPr>
+      <w:rPr>
+        <w:rFonts w:hint="default"/>
+      </w:rPr>
+    </w:lvl>
+    <w:lvl w:ilvl="5">
+      <w:start w:val="1"/>
+      <w:numFmt w:val="decimal"/>
+      <w:lvlText w:val="%1.%2)%3.%4.%5.%6."/>
+      <w:lvlJc w:val="left"/>
+      <w:pPr>
+        <w:ind w:left="17090" w:hanging="1440"/>
+      </w:pPr>
+      <w:rPr>
+        <w:rFonts w:hint="default"/>
+      </w:rPr>
+    </w:lvl>
+    <w:lvl w:ilvl="6">
+      <w:start w:val="1"/>
+      <w:numFmt w:val="decimal"/>
+      <w:lvlText w:val="%1.%2)%3.%4.%5.%6.%7."/>
+      <w:lvlJc w:val="left"/>
+      <w:pPr>
+        <w:ind w:left="20220" w:hanging="1440"/>
+      </w:pPr>
+      <w:rPr>
+        <w:rFonts w:hint="default"/>
+      </w:rPr>
+    </w:lvl>
+    <w:lvl w:ilvl="7">
+      <w:start w:val="1"/>
+      <w:numFmt w:val="decimal"/>
+      <w:lvlText w:val="%1.%2)%3.%4.%5.%6.%7.%8."/>
+      <w:lvlJc w:val="left"/>
+      <w:pPr>
+        <w:ind w:left="23710" w:hanging="1800"/>
+      </w:pPr>
+      <w:rPr>
+        <w:rFonts w:hint="default"/>
+      </w:rPr>
+    </w:lvl>
+    <w:lvl w:ilvl="8">
+      <w:start w:val="1"/>
+      <w:numFmt w:val="decimal"/>
+      <w:lvlText w:val="%1.%2)%3.%4.%5.%6.%7.%8.%9."/>
+      <w:lvlJc w:val="left"/>
+      <w:pPr>
+        <w:ind w:left="26840" w:hanging="1800"/>
+      </w:pPr>
+      <w:rPr>
+        <w:rFonts w:hint="default"/>
+      </w:rPr>
+    </w:lvl>
+  </w:abstractNum>
+  <w:abstractNum w:abstractNumId="19" w15:restartNumberingAfterBreak="0">
+    <w:nsid w:val="5A182024"/>
+    <w:multiLevelType w:val="multilevel"/>
+    <w:tmpl w:val="37285168"/>
+    <w:lvl w:ilvl="0">
+      <w:start w:val="1"/>
+      <w:numFmt w:val="decimal"/>
+      <w:lvlText w:val="%1."/>
+      <w:lvlJc w:val="left"/>
+      <w:pPr>
+        <w:ind w:left="2791" w:hanging="360"/>
+      </w:pPr>
+      <w:rPr>
+        <w:rFonts w:hint="default"/>
+        <w:b/>
+        <w:bCs/>
+      </w:rPr>
+    </w:lvl>
+    <w:lvl w:ilvl="1">
+      <w:start w:val="1"/>
+      <w:numFmt w:val="decimal"/>
+      <w:isLgl/>
+      <w:lvlText w:val="%1.%2."/>
+      <w:lvlJc w:val="left"/>
+      <w:pPr>
+        <w:ind w:left="3338" w:hanging="360"/>
+      </w:pPr>
+      <w:rPr>
+        <w:rFonts w:hint="default"/>
+      </w:rPr>
+    </w:lvl>
+    <w:lvl w:ilvl="2">
+      <w:start w:val="1"/>
+      <w:numFmt w:val="decimal"/>
+      <w:isLgl/>
+      <w:lvlText w:val="%1.%2.%3."/>
+      <w:lvlJc w:val="left"/>
+      <w:pPr>
+        <w:ind w:left="3151" w:hanging="720"/>
+      </w:pPr>
+      <w:rPr>
+        <w:rFonts w:hint="default"/>
+      </w:rPr>
+    </w:lvl>
+    <w:lvl w:ilvl="3">
+      <w:start w:val="1"/>
+      <w:numFmt w:val="decimal"/>
+      <w:isLgl/>
+      <w:lvlText w:val="%1.%2.%3.%4."/>
+      <w:lvlJc w:val="left"/>
+      <w:pPr>
+        <w:ind w:left="3151" w:hanging="720"/>
+      </w:pPr>
+      <w:rPr>
+        <w:rFonts w:hint="default"/>
+      </w:rPr>
+    </w:lvl>
+    <w:lvl w:ilvl="4">
+      <w:start w:val="1"/>
+      <w:numFmt w:val="decimal"/>
+      <w:isLgl/>
+      <w:lvlText w:val="%1.%2.%3.%4.%5."/>
+      <w:lvlJc w:val="left"/>
+      <w:pPr>
+        <w:ind w:left="3511" w:hanging="1080"/>
+      </w:pPr>
+      <w:rPr>
+        <w:rFonts w:hint="default"/>
+      </w:rPr>
+    </w:lvl>
+    <w:lvl w:ilvl="5">
+      <w:start w:val="1"/>
+      <w:numFmt w:val="decimal"/>
+      <w:isLgl/>
+      <w:lvlText w:val="%1.%2.%3.%4.%5.%6."/>
+      <w:lvlJc w:val="left"/>
+      <w:pPr>
+        <w:ind w:left="3511" w:hanging="1080"/>
+      </w:pPr>
+      <w:rPr>
+        <w:rFonts w:hint="default"/>
+      </w:rPr>
+    </w:lvl>
+    <w:lvl w:ilvl="6">
+      <w:start w:val="1"/>
+      <w:numFmt w:val="decimal"/>
+      <w:isLgl/>
+      <w:lvlText w:val="%1.%2.%3.%4.%5.%6.%7."/>
+      <w:lvlJc w:val="left"/>
+      <w:pPr>
+        <w:ind w:left="3871" w:hanging="1440"/>
+      </w:pPr>
+      <w:rPr>
+        <w:rFonts w:hint="default"/>
+      </w:rPr>
+    </w:lvl>
+    <w:lvl w:ilvl="7">
+      <w:start w:val="1"/>
+      <w:numFmt w:val="decimal"/>
+      <w:isLgl/>
+      <w:lvlText w:val="%1.%2.%3.%4.%5.%6.%7.%8."/>
+      <w:lvlJc w:val="left"/>
+      <w:pPr>
+        <w:ind w:left="3871" w:hanging="1440"/>
+      </w:pPr>
+      <w:rPr>
+        <w:rFonts w:hint="default"/>
+      </w:rPr>
+    </w:lvl>
+    <w:lvl w:ilvl="8">
+      <w:start w:val="1"/>
+      <w:numFmt w:val="decimal"/>
+      <w:isLgl/>
+      <w:lvlText w:val="%1.%2.%3.%4.%5.%6.%7.%8.%9."/>
+      <w:lvlJc w:val="left"/>
+      <w:pPr>
+        <w:ind w:left="4231" w:hanging="1800"/>
+      </w:pPr>
+      <w:rPr>
+        <w:rFonts w:hint="default"/>
+      </w:rPr>
+    </w:lvl>
+  </w:abstractNum>
+  <w:abstractNum w:abstractNumId="20" w15:restartNumberingAfterBreak="0">
     <w:nsid w:val="62E231F5"/>
     <w:multiLevelType w:val="hybridMultilevel"/>
     <w:tmpl w:val="87D6965E"/>
@@ -2991,7 +3399,7 @@
       </w:pPr>
     </w:lvl>
   </w:abstractNum>
-  <w:abstractNum w:abstractNumId="17" w15:restartNumberingAfterBreak="0">
+  <w:abstractNum w:abstractNumId="21" w15:restartNumberingAfterBreak="0">
     <w:nsid w:val="66C445D8"/>
     <w:multiLevelType w:val="hybridMultilevel"/>
     <w:tmpl w:val="7DBC20FE"/>
@@ -3080,7 +3488,7 @@
       </w:pPr>
     </w:lvl>
   </w:abstractNum>
-  <w:abstractNum w:abstractNumId="18" w15:restartNumberingAfterBreak="0">
+  <w:abstractNum w:abstractNumId="22" w15:restartNumberingAfterBreak="0">
     <w:nsid w:val="69140063"/>
     <w:multiLevelType w:val="hybridMultilevel"/>
     <w:tmpl w:val="6F604A4C"/>
@@ -3169,7 +3577,7 @@
       </w:pPr>
     </w:lvl>
   </w:abstractNum>
-  <w:abstractNum w:abstractNumId="19" w15:restartNumberingAfterBreak="0">
+  <w:abstractNum w:abstractNumId="23" w15:restartNumberingAfterBreak="0">
     <w:nsid w:val="69DF52B9"/>
     <w:multiLevelType w:val="hybridMultilevel"/>
     <w:tmpl w:val="B9045D4A"/>
@@ -3282,7 +3690,7 @@
       </w:rPr>
     </w:lvl>
   </w:abstractNum>
-  <w:abstractNum w:abstractNumId="20" w15:restartNumberingAfterBreak="0">
+  <w:abstractNum w:abstractNumId="24" w15:restartNumberingAfterBreak="0">
     <w:nsid w:val="70EE2D96"/>
     <w:multiLevelType w:val="multilevel"/>
     <w:tmpl w:val="31ACE068"/>
@@ -3395,7 +3803,7 @@
       </w:rPr>
     </w:lvl>
   </w:abstractNum>
-  <w:abstractNum w:abstractNumId="21" w15:restartNumberingAfterBreak="0">
+  <w:abstractNum w:abstractNumId="25" w15:restartNumberingAfterBreak="0">
     <w:nsid w:val="73F965FC"/>
     <w:multiLevelType w:val="hybridMultilevel"/>
     <w:tmpl w:val="BE38DCAE"/>
@@ -3508,7 +3916,7 @@
       </w:rPr>
     </w:lvl>
   </w:abstractNum>
-  <w:abstractNum w:abstractNumId="22" w15:restartNumberingAfterBreak="0">
+  <w:abstractNum w:abstractNumId="26" w15:restartNumberingAfterBreak="0">
     <w:nsid w:val="7A9337C3"/>
     <w:multiLevelType w:val="multilevel"/>
     <w:tmpl w:val="37285168"/>
@@ -3631,7 +4039,7 @@
       </w:rPr>
     </w:lvl>
   </w:abstractNum>
-  <w:abstractNum w:abstractNumId="23" w15:restartNumberingAfterBreak="0">
+  <w:abstractNum w:abstractNumId="27" w15:restartNumberingAfterBreak="0">
     <w:nsid w:val="7CF176B1"/>
     <w:multiLevelType w:val="hybridMultilevel"/>
     <w:tmpl w:val="6D3E3B44"/>
@@ -3745,67 +4153,67 @@
     </w:lvl>
   </w:abstractNum>
   <w:num w:numId="1" w16cid:durableId="734669019">
+    <w:abstractNumId w:val="4"/>
+  </w:num>
+  <w:num w:numId="2" w16cid:durableId="1023820970">
+    <w:abstractNumId w:val="17"/>
+  </w:num>
+  <w:num w:numId="3" w16cid:durableId="893812274">
+    <w:abstractNumId w:val="6"/>
+  </w:num>
+  <w:num w:numId="4" w16cid:durableId="1724668773">
+    <w:abstractNumId w:val="26"/>
+  </w:num>
+  <w:num w:numId="5" w16cid:durableId="1001348762">
+    <w:abstractNumId w:val="2"/>
+  </w:num>
+  <w:num w:numId="6" w16cid:durableId="1071972542">
+    <w:abstractNumId w:val="12"/>
+  </w:num>
+  <w:num w:numId="7" w16cid:durableId="1019628374">
+    <w:abstractNumId w:val="1"/>
+  </w:num>
+  <w:num w:numId="8" w16cid:durableId="1528568288">
+    <w:abstractNumId w:val="23"/>
+  </w:num>
+  <w:num w:numId="9" w16cid:durableId="897201836">
+    <w:abstractNumId w:val="10"/>
+  </w:num>
+  <w:num w:numId="10" w16cid:durableId="880360043">
+    <w:abstractNumId w:val="25"/>
+  </w:num>
+  <w:num w:numId="11" w16cid:durableId="1156846369">
+    <w:abstractNumId w:val="27"/>
+  </w:num>
+  <w:num w:numId="12" w16cid:durableId="1422066105">
+    <w:abstractNumId w:val="9"/>
+  </w:num>
+  <w:num w:numId="13" w16cid:durableId="1163738853">
+    <w:abstractNumId w:val="8"/>
+  </w:num>
+  <w:num w:numId="14" w16cid:durableId="2147239917">
+    <w:abstractNumId w:val="22"/>
+  </w:num>
+  <w:num w:numId="15" w16cid:durableId="1435638517">
+    <w:abstractNumId w:val="11"/>
+  </w:num>
+  <w:num w:numId="16" w16cid:durableId="886069332">
+    <w:abstractNumId w:val="21"/>
+  </w:num>
+  <w:num w:numId="17" w16cid:durableId="1531914718">
+    <w:abstractNumId w:val="20"/>
+  </w:num>
+  <w:num w:numId="18" w16cid:durableId="1234582199">
+    <w:abstractNumId w:val="16"/>
+  </w:num>
+  <w:num w:numId="19" w16cid:durableId="245841615">
     <w:abstractNumId w:val="3"/>
   </w:num>
-  <w:num w:numId="2" w16cid:durableId="1023820970">
-    <w:abstractNumId w:val="15"/>
-  </w:num>
-  <w:num w:numId="3" w16cid:durableId="893812274">
-    <w:abstractNumId w:val="5"/>
-  </w:num>
-  <w:num w:numId="4" w16cid:durableId="1724668773">
-    <w:abstractNumId w:val="22"/>
-  </w:num>
-  <w:num w:numId="5" w16cid:durableId="1001348762">
-    <w:abstractNumId w:val="1"/>
-  </w:num>
-  <w:num w:numId="6" w16cid:durableId="1071972542">
-    <w:abstractNumId w:val="10"/>
-  </w:num>
-  <w:num w:numId="7" w16cid:durableId="1019628374">
-    <w:abstractNumId w:val="0"/>
-  </w:num>
-  <w:num w:numId="8" w16cid:durableId="1528568288">
-    <w:abstractNumId w:val="19"/>
-  </w:num>
-  <w:num w:numId="9" w16cid:durableId="897201836">
-    <w:abstractNumId w:val="8"/>
-  </w:num>
-  <w:num w:numId="10" w16cid:durableId="880360043">
-    <w:abstractNumId w:val="21"/>
-  </w:num>
-  <w:num w:numId="11" w16cid:durableId="1156846369">
-    <w:abstractNumId w:val="23"/>
-  </w:num>
-  <w:num w:numId="12" w16cid:durableId="1422066105">
-    <w:abstractNumId w:val="7"/>
-  </w:num>
-  <w:num w:numId="13" w16cid:durableId="1163738853">
-    <w:abstractNumId w:val="6"/>
-  </w:num>
-  <w:num w:numId="14" w16cid:durableId="2147239917">
-    <w:abstractNumId w:val="18"/>
-  </w:num>
-  <w:num w:numId="15" w16cid:durableId="1435638517">
-    <w:abstractNumId w:val="9"/>
-  </w:num>
-  <w:num w:numId="16" w16cid:durableId="886069332">
-    <w:abstractNumId w:val="17"/>
-  </w:num>
-  <w:num w:numId="17" w16cid:durableId="1531914718">
-    <w:abstractNumId w:val="16"/>
-  </w:num>
-  <w:num w:numId="18" w16cid:durableId="1234582199">
+  <w:num w:numId="20" w16cid:durableId="230581209">
     <w:abstractNumId w:val="14"/>
   </w:num>
-  <w:num w:numId="19" w16cid:durableId="245841615">
-    <w:abstractNumId w:val="2"/>
-  </w:num>
-  <w:num w:numId="20" w16cid:durableId="230581209">
-    <w:abstractNumId w:val="12"/>
-  </w:num>
   <w:num w:numId="21" w16cid:durableId="1149517032">
-    <w:abstractNumId w:val="9"/>
+    <w:abstractNumId w:val="11"/>
     <w:lvlOverride w:ilvl="0">
       <w:startOverride w:val="1"/>
     </w:lvlOverride>
@@ -3835,10 +4243,10 @@
     </w:lvlOverride>
   </w:num>
   <w:num w:numId="22" w16cid:durableId="1629239167">
-    <w:abstractNumId w:val="11"/>
+    <w:abstractNumId w:val="13"/>
   </w:num>
   <w:num w:numId="23" w16cid:durableId="1918244149">
-    <w:abstractNumId w:val="18"/>
+    <w:abstractNumId w:val="22"/>
     <w:lvlOverride w:ilvl="0">
       <w:startOverride w:val="1"/>
     </w:lvlOverride>
@@ -3868,13 +4276,25 @@
     </w:lvlOverride>
   </w:num>
   <w:num w:numId="24" w16cid:durableId="1905750869">
-    <w:abstractNumId w:val="4"/>
+    <w:abstractNumId w:val="5"/>
   </w:num>
   <w:num w:numId="25" w16cid:durableId="1332216159">
-    <w:abstractNumId w:val="20"/>
+    <w:abstractNumId w:val="24"/>
   </w:num>
   <w:num w:numId="26" w16cid:durableId="116803170">
-    <w:abstractNumId w:val="13"/>
+    <w:abstractNumId w:val="15"/>
+  </w:num>
+  <w:num w:numId="27" w16cid:durableId="697583867">
+    <w:abstractNumId w:val="0"/>
+  </w:num>
+  <w:num w:numId="28" w16cid:durableId="1123622639">
+    <w:abstractNumId w:val="19"/>
+  </w:num>
+  <w:num w:numId="29" w16cid:durableId="1020856597">
+    <w:abstractNumId w:val="7"/>
+  </w:num>
+  <w:num w:numId="30" w16cid:durableId="1647854110">
+    <w:abstractNumId w:val="18"/>
   </w:num>
 </w:numbering>
 </file>

</xml_diff>

<commit_message>
falta agregar las plantillas de escritos
</commit_message>
<xml_diff>
--- a/datos/regulacion/regulacion_final.docx
+++ b/datos/regulacion/regulacion_final.docx
@@ -563,7 +563,7 @@
         <w:t xml:space="preserve">=  </w:t>
       </w:r>
       <w:r>
-        <w:t xml:space="preserve">$364.886,09</w:t>
+        <w:t xml:space="preserve">$5.656.565,00</w:t>
       </w:r>
       <w:r>
         <w:br/>
@@ -576,7 +576,7 @@
         <w:t xml:space="preserve">: </w:t>
       </w:r>
       <w:r>
-        <w:t xml:space="preserve">$1.047.209,09</w:t>
+        <w:t xml:space="preserve">$6.338.888,00</w:t>
       </w:r>
       <w:r>
         <w:t xml:space="preserve">-</w:t>
@@ -590,7 +590,7 @@
         <w:jc w:val="both"/>
       </w:pPr>
       <w:r>
-        <w:t xml:space="preserve">En consecuencia, la base para la regulación de honorarios por la aprobación de la planilla debe ser de $1.047.209,09 denunciando que al 25/07/2003 el Valor UMA </w:t>
+        <w:t xml:space="preserve">En consecuencia, la base para la regulación de honorarios por la aprobación de la planilla debe ser de $6.338.888,00 denunciando que al 25/07/2003 el Valor UMA </w:t>
       </w:r>
       <w:r>
         <w:t xml:space="preserve">era de </w:t>
@@ -617,7 +617,7 @@
         <w:t xml:space="preserve">, por lo que la planilla equivale a </w:t>
       </w:r>
       <w:r>
-        <w:t xml:space="preserve">775.71 </w:t>
+        <w:t xml:space="preserve">4695.47 </w:t>
       </w:r>
       <w:r>
         <w:t>uma ( monto /UMA)</w:t>

</xml_diff>